<commit_message>
vault backup: 2025-06-06 19:34:35
</commit_message>
<xml_diff>
--- a/Centennial/Summer-Term3/COMP214-AdvancedDatabaseConcepts/LucasVandermaarel_Assigment#1_ (SubQ, Joins, Analytics) - V2.docx
+++ b/Centennial/Summer-Term3/COMP214-AdvancedDatabaseConcepts/LucasVandermaarel_Assigment#1_ (SubQ, Joins, Analytics) - V2.docx
@@ -803,7 +803,39 @@
         <w:t>Step4:</w:t>
       </w:r>
       <w:r>
-        <w:t xml:space="preserve"> Also go to your Sql Developer and capture screen entire screen with command you execute and result at the bottom. Use Snipping  tool in windows to capture screen shot. Below picture shows how to open free windows based snipping screen capture tool </w:t>
+        <w:t xml:space="preserve"> Also go to your </w:t>
+      </w:r>
+      <w:proofErr w:type="spellStart"/>
+      <w:r>
+        <w:t>Sql</w:t>
+      </w:r>
+      <w:proofErr w:type="spellEnd"/>
+      <w:r>
+        <w:t xml:space="preserve"> Developer and capture </w:t>
+      </w:r>
+      <w:proofErr w:type="gramStart"/>
+      <w:r>
+        <w:t>screen</w:t>
+      </w:r>
+      <w:proofErr w:type="gramEnd"/>
+      <w:r>
+        <w:t xml:space="preserve"> entire screen with </w:t>
+      </w:r>
+      <w:proofErr w:type="gramStart"/>
+      <w:r>
+        <w:t>command</w:t>
+      </w:r>
+      <w:proofErr w:type="gramEnd"/>
+      <w:r>
+        <w:t xml:space="preserve"> you execute and result at the bottom. Use Snipping  tool in windows to capture screen shot. Below picture shows how to open free windows </w:t>
+      </w:r>
+      <w:proofErr w:type="gramStart"/>
+      <w:r>
+        <w:t>based</w:t>
+      </w:r>
+      <w:proofErr w:type="gramEnd"/>
+      <w:r>
+        <w:t xml:space="preserve"> snipping screen capture tool </w:t>
       </w:r>
     </w:p>
     <w:p>
@@ -814,8 +846,13 @@
       <w:r>
         <w:t xml:space="preserve">/Assignment </w:t>
       </w:r>
-      <w:r>
-        <w:t>dropbox assignment folder.</w:t>
+      <w:proofErr w:type="spellStart"/>
+      <w:r>
+        <w:t>dropbox</w:t>
+      </w:r>
+      <w:proofErr w:type="spellEnd"/>
+      <w:r>
+        <w:t xml:space="preserve"> assignment folder.</w:t>
       </w:r>
     </w:p>
     <w:p>
@@ -946,17 +983,39 @@
           <w:sz w:val="28"/>
           <w:szCs w:val="28"/>
         </w:rPr>
-        <w:t xml:space="preserve">their solution, </w:t>
-      </w:r>
-      <w:r>
-        <w:rPr>
-          <w:b/>
-          <w:bCs/>
-          <w:color w:val="FF0000"/>
-          <w:sz w:val="28"/>
-          <w:szCs w:val="28"/>
-        </w:rPr>
-        <w:t xml:space="preserve">and </w:t>
+        <w:t xml:space="preserve">their </w:t>
+      </w:r>
+      <w:proofErr w:type="gramStart"/>
+      <w:r>
+        <w:rPr>
+          <w:b/>
+          <w:bCs/>
+          <w:color w:val="FF0000"/>
+          <w:sz w:val="28"/>
+          <w:szCs w:val="28"/>
+        </w:rPr>
+        <w:t xml:space="preserve">solution, </w:t>
+      </w:r>
+      <w:r>
+        <w:rPr>
+          <w:b/>
+          <w:bCs/>
+          <w:color w:val="FF0000"/>
+          <w:sz w:val="28"/>
+          <w:szCs w:val="28"/>
+        </w:rPr>
+        <w:t>and</w:t>
+      </w:r>
+      <w:proofErr w:type="gramEnd"/>
+      <w:r>
+        <w:rPr>
+          <w:b/>
+          <w:bCs/>
+          <w:color w:val="FF0000"/>
+          <w:sz w:val="28"/>
+          <w:szCs w:val="28"/>
+        </w:rPr>
+        <w:t xml:space="preserve"> </w:t>
       </w:r>
       <w:r>
         <w:rPr>
@@ -986,7 +1045,29 @@
           <w:sz w:val="28"/>
           <w:szCs w:val="28"/>
         </w:rPr>
-        <w:t xml:space="preserve"> in one on one breakout room. </w:t>
+        <w:t xml:space="preserve"> in </w:t>
+      </w:r>
+      <w:proofErr w:type="gramStart"/>
+      <w:r>
+        <w:rPr>
+          <w:b/>
+          <w:bCs/>
+          <w:color w:val="FF0000"/>
+          <w:sz w:val="28"/>
+          <w:szCs w:val="28"/>
+        </w:rPr>
+        <w:t>one on one</w:t>
+      </w:r>
+      <w:proofErr w:type="gramEnd"/>
+      <w:r>
+        <w:rPr>
+          <w:b/>
+          <w:bCs/>
+          <w:color w:val="FF0000"/>
+          <w:sz w:val="28"/>
+          <w:szCs w:val="28"/>
+        </w:rPr>
+        <w:t xml:space="preserve"> breakout room. </w:t>
       </w:r>
     </w:p>
     <w:p>
@@ -1237,7 +1318,25 @@
           <w:sz w:val="28"/>
           <w:szCs w:val="28"/>
         </w:rPr>
-        <w:t xml:space="preserve">  Always share Editable version of your code and Screen shot of your SQL developer  with your instructor.. Do not share just code or not only Screen shot…</w:t>
+        <w:t xml:space="preserve">  Always share Editable version of your code and Screen shot of your SQL developer  with your </w:t>
+      </w:r>
+      <w:proofErr w:type="gramStart"/>
+      <w:r>
+        <w:rPr>
+          <w:color w:val="FF0000"/>
+          <w:sz w:val="28"/>
+          <w:szCs w:val="28"/>
+        </w:rPr>
+        <w:t>instructor..</w:t>
+      </w:r>
+      <w:proofErr w:type="gramEnd"/>
+      <w:r>
+        <w:rPr>
+          <w:color w:val="FF0000"/>
+          <w:sz w:val="28"/>
+          <w:szCs w:val="28"/>
+        </w:rPr>
+        <w:t xml:space="preserve"> Do not share just code or not only Screen shot…</w:t>
       </w:r>
     </w:p>
     <w:p>
@@ -1467,114 +1566,167 @@
         <w:t>database</w:t>
       </w:r>
     </w:p>
-    <w:p>
-      <w:pPr>
-        <w:rPr>
-          <w:b/>
-          <w:bCs/>
-          <w:sz w:val="28"/>
-          <w:szCs w:val="28"/>
-        </w:rPr>
-      </w:pPr>
-    </w:p>
-    <w:p>
-      <w:pPr>
-        <w:rPr>
-          <w:b/>
-          <w:bCs/>
-          <w:sz w:val="28"/>
-          <w:szCs w:val="28"/>
-        </w:rPr>
-      </w:pPr>
-    </w:p>
-    <w:p>
-      <w:pPr>
-        <w:rPr>
-          <w:b/>
-          <w:bCs/>
-          <w:sz w:val="28"/>
-          <w:szCs w:val="28"/>
-        </w:rPr>
-      </w:pPr>
-    </w:p>
-    <w:p>
-      <w:pPr>
-        <w:rPr>
-          <w:b/>
-          <w:bCs/>
-          <w:sz w:val="28"/>
-          <w:szCs w:val="28"/>
-        </w:rPr>
-      </w:pPr>
-    </w:p>
-    <w:p>
-      <w:pPr>
-        <w:rPr>
-          <w:b/>
-          <w:bCs/>
-          <w:sz w:val="28"/>
-          <w:szCs w:val="28"/>
-        </w:rPr>
-      </w:pPr>
-    </w:p>
+    <w:p/>
+    <w:p>
+      <w:r>
+        <w:rPr>
+          <w:b/>
+          <w:bCs/>
+          <w:sz w:val="28"/>
+          <w:szCs w:val="28"/>
+        </w:rPr>
+        <w:t>Question 1</w:t>
+      </w:r>
+    </w:p>
+    <w:p/>
+    <w:p>
+      <w:r>
+        <w:t xml:space="preserve"> A manager at </w:t>
+      </w:r>
+      <w:proofErr w:type="spellStart"/>
+      <w:r>
+        <w:t>JustLee</w:t>
+      </w:r>
+      <w:proofErr w:type="spellEnd"/>
+      <w:r>
+        <w:t xml:space="preserve"> Books requests a list of the titles of all books </w:t>
+      </w:r>
+      <w:r>
+        <w:t xml:space="preserve">and order# of them from </w:t>
+      </w:r>
+      <w:proofErr w:type="spellStart"/>
+      <w:r>
+        <w:t>orderitems</w:t>
+      </w:r>
+      <w:proofErr w:type="spellEnd"/>
+      <w:r>
+        <w:t xml:space="preserve"> table and books table for the orders spending more than 100</w:t>
+      </w:r>
+      <w:proofErr w:type="gramStart"/>
+      <w:r>
+        <w:t xml:space="preserve"> ..</w:t>
+      </w:r>
+      <w:proofErr w:type="gramEnd"/>
+      <w:r>
+        <w:t xml:space="preserve"> (How to calculate spending amount for each order is  multiply by quantity *</w:t>
+      </w:r>
+      <w:proofErr w:type="spellStart"/>
+      <w:r>
+        <w:t>paideach</w:t>
+      </w:r>
+      <w:proofErr w:type="spellEnd"/>
+      <w:r>
+        <w:t xml:space="preserve"> and then add up (SUM ) for each order# </w:t>
+      </w:r>
+    </w:p>
+    <w:p/>
     <w:p>
       <w:r>
         <w:t xml:space="preserve"> </w:t>
       </w:r>
+      <w:proofErr w:type="gramStart"/>
+      <w:r>
+        <w:t>Basically</w:t>
+      </w:r>
+      <w:proofErr w:type="gramEnd"/>
+      <w:r>
+        <w:t xml:space="preserve"> you will have to group by based on order# in </w:t>
+      </w:r>
+      <w:proofErr w:type="spellStart"/>
+      <w:r>
+        <w:t>orderitems</w:t>
+      </w:r>
+      <w:proofErr w:type="spellEnd"/>
+      <w:r>
+        <w:t xml:space="preserve"> table and calculate total spending for each order# based on </w:t>
+      </w:r>
+      <w:proofErr w:type="gramStart"/>
+      <w:r>
+        <w:t>above</w:t>
+      </w:r>
+      <w:proofErr w:type="gramEnd"/>
+      <w:r>
+        <w:t xml:space="preserve"> formula and then after grouping list them only the ones </w:t>
+      </w:r>
+      <w:proofErr w:type="gramStart"/>
+      <w:r>
+        <w:t>its</w:t>
+      </w:r>
+      <w:proofErr w:type="gramEnd"/>
+      <w:r>
+        <w:t xml:space="preserve"> spending is 100$ or more</w:t>
+      </w:r>
     </w:p>
     <w:p/>
     <w:p>
       <w:r>
-        <w:rPr>
-          <w:b/>
-          <w:bCs/>
-          <w:sz w:val="28"/>
-          <w:szCs w:val="28"/>
-        </w:rPr>
-        <w:t>Question 1</w:t>
+        <w:t xml:space="preserve">Hint: You may need to use group </w:t>
+      </w:r>
+      <w:proofErr w:type="gramStart"/>
+      <w:r>
+        <w:t>by ,</w:t>
+      </w:r>
+      <w:proofErr w:type="gramEnd"/>
+      <w:r>
+        <w:t xml:space="preserve"> having and </w:t>
+      </w:r>
+      <w:proofErr w:type="gramStart"/>
+      <w:r>
+        <w:t>join together</w:t>
+      </w:r>
+      <w:proofErr w:type="gramEnd"/>
+      <w:r>
+        <w:t xml:space="preserve"> </w:t>
+      </w:r>
+      <w:r>
+        <w:t xml:space="preserve">   </w:t>
+      </w:r>
+    </w:p>
+    <w:p>
+      <w:r>
+        <w:t xml:space="preserve"> </w:t>
       </w:r>
     </w:p>
     <w:p/>
     <w:p>
-      <w:r>
-        <w:t xml:space="preserve"> A manager at JustLee Books requests a list of the titles of all books </w:t>
-      </w:r>
-      <w:r>
-        <w:t xml:space="preserve">and order# of them from orderitems table and books table for the orders spending more than 100 .. (How to calculate spending amount for each order is  multiply by quantity *paideach and then add up (SUM ) for each order# </w:t>
-      </w:r>
-    </w:p>
-    <w:p/>
-    <w:p>
-      <w:r>
-        <w:t xml:space="preserve"> Basically you will have to group by based on order# in orderitems table and calculate total spending for each order# based on above formula and then after grouping list them only the ones its spending is 100$ or more</w:t>
-      </w:r>
-    </w:p>
-    <w:p/>
-    <w:p>
-      <w:r>
-        <w:t xml:space="preserve">Hint: You may need to use group by , having and join together </w:t>
-      </w:r>
-      <w:r>
-        <w:t xml:space="preserve">   </w:t>
-      </w:r>
-    </w:p>
-    <w:p>
-      <w:r>
-        <w:t xml:space="preserve"> </w:t>
-      </w:r>
-    </w:p>
-    <w:p/>
-    <w:p>
-      <w:pPr>
-        <w:rPr>
-          <w:color w:val="FF0000"/>
-        </w:rPr>
-      </w:pPr>
-      <w:r>
-        <w:rPr>
-          <w:color w:val="FF0000"/>
-        </w:rPr>
-        <w:t>SELECT b.title, o.order#</w:t>
+      <w:pPr>
+        <w:rPr>
+          <w:color w:val="FF0000"/>
+        </w:rPr>
+      </w:pPr>
+      <w:r>
+        <w:rPr>
+          <w:color w:val="FF0000"/>
+        </w:rPr>
+        <w:t xml:space="preserve">SELECT </w:t>
+      </w:r>
+      <w:proofErr w:type="spellStart"/>
+      <w:r>
+        <w:rPr>
+          <w:color w:val="FF0000"/>
+        </w:rPr>
+        <w:t>b.title</w:t>
+      </w:r>
+      <w:proofErr w:type="spellEnd"/>
+      <w:r>
+        <w:rPr>
+          <w:color w:val="FF0000"/>
+        </w:rPr>
+        <w:t xml:space="preserve">, </w:t>
+      </w:r>
+      <w:proofErr w:type="spellStart"/>
+      <w:r>
+        <w:rPr>
+          <w:color w:val="FF0000"/>
+        </w:rPr>
+        <w:t>o.order</w:t>
+      </w:r>
+      <w:proofErr w:type="spellEnd"/>
+      <w:r>
+        <w:rPr>
+          <w:color w:val="FF0000"/>
+        </w:rPr>
+        <w:t>#</w:t>
       </w:r>
     </w:p>
     <w:p>
@@ -1600,20 +1752,64 @@
         <w:rPr>
           <w:color w:val="FF0000"/>
         </w:rPr>
-        <w:t>JOIN JL_ORDERITEMS o ON b.ISBN = o.ISBN</w:t>
-      </w:r>
-    </w:p>
-    <w:p>
-      <w:pPr>
-        <w:rPr>
-          <w:color w:val="FF0000"/>
-        </w:rPr>
-      </w:pPr>
-      <w:r>
-        <w:rPr>
-          <w:color w:val="FF0000"/>
-        </w:rPr>
-        <w:t>WHERE o.order# IN (</w:t>
+        <w:t xml:space="preserve">JOIN JL_ORDERITEMS o ON </w:t>
+      </w:r>
+      <w:proofErr w:type="spellStart"/>
+      <w:r>
+        <w:rPr>
+          <w:color w:val="FF0000"/>
+        </w:rPr>
+        <w:t>b.ISBN</w:t>
+      </w:r>
+      <w:proofErr w:type="spellEnd"/>
+      <w:r>
+        <w:rPr>
+          <w:color w:val="FF0000"/>
+        </w:rPr>
+        <w:t xml:space="preserve"> = </w:t>
+      </w:r>
+      <w:proofErr w:type="spellStart"/>
+      <w:r>
+        <w:rPr>
+          <w:color w:val="FF0000"/>
+        </w:rPr>
+        <w:t>o.ISBN</w:t>
+      </w:r>
+      <w:proofErr w:type="spellEnd"/>
+    </w:p>
+    <w:p>
+      <w:pPr>
+        <w:rPr>
+          <w:color w:val="FF0000"/>
+        </w:rPr>
+      </w:pPr>
+      <w:proofErr w:type="gramStart"/>
+      <w:r>
+        <w:rPr>
+          <w:color w:val="FF0000"/>
+        </w:rPr>
+        <w:t xml:space="preserve">WHERE </w:t>
+      </w:r>
+      <w:proofErr w:type="spellStart"/>
+      <w:r>
+        <w:rPr>
+          <w:color w:val="FF0000"/>
+        </w:rPr>
+        <w:t>o</w:t>
+      </w:r>
+      <w:proofErr w:type="gramEnd"/>
+      <w:r>
+        <w:rPr>
+          <w:color w:val="FF0000"/>
+        </w:rPr>
+        <w:t>.order</w:t>
+      </w:r>
+      <w:proofErr w:type="spellEnd"/>
+      <w:r>
+        <w:rPr>
+          <w:color w:val="FF0000"/>
+        </w:rPr>
+        <w:t># IN (</w:t>
       </w:r>
     </w:p>
     <w:p>
@@ -1652,50 +1848,67 @@
         <w:rPr>
           <w:color w:val="FF0000"/>
         </w:rPr>
+        <w:t xml:space="preserve">    GROUP BY order#</w:t>
+      </w:r>
+    </w:p>
+    <w:p>
+      <w:pPr>
+        <w:rPr>
+          <w:color w:val="FF0000"/>
+        </w:rPr>
+      </w:pPr>
+      <w:r>
+        <w:rPr>
+          <w:color w:val="FF0000"/>
+        </w:rPr>
+        <w:t xml:space="preserve">    HAVING SUM(quantity * </w:t>
+      </w:r>
+      <w:proofErr w:type="spellStart"/>
+      <w:r>
+        <w:rPr>
+          <w:color w:val="FF0000"/>
+        </w:rPr>
+        <w:t>paideach</w:t>
+      </w:r>
+      <w:proofErr w:type="spellEnd"/>
+      <w:r>
+        <w:rPr>
+          <w:color w:val="FF0000"/>
+        </w:rPr>
+        <w:t>) &gt; 100</w:t>
+      </w:r>
+    </w:p>
+    <w:p>
+      <w:pPr>
+        <w:rPr>
+          <w:color w:val="FF0000"/>
+        </w:rPr>
+      </w:pPr>
+      <w:r>
+        <w:rPr>
+          <w:color w:val="FF0000"/>
+        </w:rPr>
+        <w:t>);</w:t>
+      </w:r>
+      <w:r>
+        <w:rPr>
+          <w:color w:val="FF0000"/>
+        </w:rPr>
+        <w:br/>
+      </w:r>
+      <w:r>
+        <w:rPr>
+          <w:color w:val="FF0000"/>
+        </w:rPr>
+        <w:br/>
+      </w:r>
+    </w:p>
+    <w:p>
+      <w:r>
+        <w:rPr>
+          <w:noProof/>
+        </w:rPr>
         <w:lastRenderedPageBreak/>
-        <w:t xml:space="preserve">    GROUP BY order#</w:t>
-      </w:r>
-    </w:p>
-    <w:p>
-      <w:pPr>
-        <w:rPr>
-          <w:color w:val="FF0000"/>
-        </w:rPr>
-      </w:pPr>
-      <w:r>
-        <w:rPr>
-          <w:color w:val="FF0000"/>
-        </w:rPr>
-        <w:t xml:space="preserve">    HAVING SUM(quantity * paideach) &gt; 100</w:t>
-      </w:r>
-    </w:p>
-    <w:p>
-      <w:pPr>
-        <w:rPr>
-          <w:color w:val="FF0000"/>
-        </w:rPr>
-      </w:pPr>
-      <w:r>
-        <w:rPr>
-          <w:color w:val="FF0000"/>
-        </w:rPr>
-        <w:t>);</w:t>
-      </w:r>
-      <w:r>
-        <w:rPr>
-          <w:color w:val="FF0000"/>
-        </w:rPr>
-        <w:br/>
-      </w:r>
-      <w:r>
-        <w:rPr>
-          <w:color w:val="FF0000"/>
-        </w:rPr>
-        <w:br/>
-      </w:r>
-    </w:p>
-    <w:p>
-      <w:r>
         <w:drawing>
           <wp:inline distT="0" distB="0" distL="0" distR="0" wp14:anchorId="5C7F251D" wp14:editId="4784F479">
             <wp:extent cx="5943600" cy="5623560"/>
@@ -1745,93 +1958,145 @@
           <w:sz w:val="28"/>
           <w:szCs w:val="28"/>
         </w:rPr>
+        <w:t>Question 2</w:t>
+      </w:r>
+    </w:p>
+    <w:p>
+      <w:r>
+        <w:rPr>
+          <w:b/>
+          <w:bCs/>
+          <w:sz w:val="28"/>
+          <w:szCs w:val="28"/>
+        </w:rPr>
+        <w:t xml:space="preserve"> </w:t>
+      </w:r>
+    </w:p>
+    <w:p/>
+    <w:p>
+      <w:r>
+        <w:t xml:space="preserve">list of </w:t>
+      </w:r>
+      <w:proofErr w:type="gramStart"/>
+      <w:r>
+        <w:t>customer</w:t>
+      </w:r>
+      <w:proofErr w:type="gramEnd"/>
+      <w:r>
+        <w:t xml:space="preserve"># and their total order counts from orders table for those orders are having 1 or more days in between ship date - </w:t>
+      </w:r>
+      <w:proofErr w:type="spellStart"/>
+      <w:r>
+        <w:t>orderdate</w:t>
+      </w:r>
+      <w:proofErr w:type="spellEnd"/>
+    </w:p>
+    <w:p>
+      <w:r>
         <w:lastRenderedPageBreak/>
-        <w:t>Question 2</w:t>
-      </w:r>
-    </w:p>
-    <w:p>
-      <w:r>
-        <w:rPr>
-          <w:b/>
-          <w:bCs/>
-          <w:sz w:val="28"/>
-          <w:szCs w:val="28"/>
-        </w:rPr>
+        <w:t xml:space="preserve">PS: </w:t>
+      </w:r>
+      <w:proofErr w:type="gramStart"/>
+      <w:r>
+        <w:t>when</w:t>
+      </w:r>
+      <w:proofErr w:type="gramEnd"/>
+      <w:r>
+        <w:t xml:space="preserve"> you come up with group by results, only list count results 2 or more</w:t>
+      </w:r>
+    </w:p>
+    <w:p>
+      <w:pPr>
+        <w:rPr>
+          <w:b/>
+          <w:bCs/>
+          <w:sz w:val="28"/>
+          <w:szCs w:val="28"/>
+        </w:rPr>
+      </w:pPr>
+      <w:r>
         <w:t xml:space="preserve"> </w:t>
       </w:r>
     </w:p>
-    <w:p/>
-    <w:p>
-      <w:r>
-        <w:t>list of customer# and their total order counts from orders table for those orders are having 1 or more days in between ship date - orderdate</w:t>
-      </w:r>
-    </w:p>
-    <w:p>
-      <w:r>
-        <w:t>PS: when you come up with group by results, only list count results 2 or more</w:t>
-      </w:r>
-    </w:p>
-    <w:p>
-      <w:pPr>
-        <w:rPr>
-          <w:b/>
-          <w:bCs/>
-          <w:sz w:val="28"/>
-          <w:szCs w:val="28"/>
-        </w:rPr>
-      </w:pPr>
+    <w:p>
+      <w:pPr>
+        <w:rPr>
+          <w:b/>
+          <w:bCs/>
+          <w:sz w:val="28"/>
+          <w:szCs w:val="28"/>
+        </w:rPr>
+      </w:pPr>
+      <w:r>
+        <w:rPr>
+          <w:b/>
+          <w:bCs/>
+          <w:sz w:val="28"/>
+          <w:szCs w:val="28"/>
+        </w:rPr>
+        <w:t>Hint</w:t>
+      </w:r>
+      <w:r>
+        <w:rPr>
+          <w:b/>
+          <w:bCs/>
+          <w:sz w:val="28"/>
+          <w:szCs w:val="28"/>
+        </w:rPr>
+        <w:t>:</w:t>
+      </w:r>
+    </w:p>
+    <w:p>
+      <w:r>
+        <w:t xml:space="preserve">select </w:t>
+      </w:r>
+      <w:proofErr w:type="spellStart"/>
+      <w:proofErr w:type="gramStart"/>
+      <w:r>
+        <w:t>customer#,</w:t>
+      </w:r>
+      <w:proofErr w:type="gramEnd"/>
+      <w:r>
+        <w:t>count</w:t>
+      </w:r>
+      <w:proofErr w:type="spellEnd"/>
+      <w:r>
+        <w:t xml:space="preserve">(*) from </w:t>
+      </w:r>
+      <w:proofErr w:type="spellStart"/>
+      <w:r>
+        <w:t>jl_orders</w:t>
+      </w:r>
+      <w:proofErr w:type="spellEnd"/>
+    </w:p>
+    <w:p>
+      <w:r>
+        <w:t xml:space="preserve"> where </w:t>
+      </w:r>
+      <w:proofErr w:type="spellStart"/>
+      <w:r>
+        <w:t>shipdate-orderdate</w:t>
+      </w:r>
+      <w:proofErr w:type="spellEnd"/>
+      <w:r>
+        <w:t xml:space="preserve"> &gt;=</w:t>
+      </w:r>
+      <w:r>
+        <w:t xml:space="preserve">   ???</w:t>
+      </w:r>
+    </w:p>
+    <w:p>
+      <w:r>
+        <w:t xml:space="preserve"> group by </w:t>
+      </w:r>
       <w:r>
         <w:t xml:space="preserve"> </w:t>
       </w:r>
-    </w:p>
-    <w:p>
-      <w:pPr>
-        <w:rPr>
-          <w:b/>
-          <w:bCs/>
-          <w:sz w:val="28"/>
-          <w:szCs w:val="28"/>
-        </w:rPr>
-      </w:pPr>
-      <w:r>
-        <w:rPr>
-          <w:b/>
-          <w:bCs/>
-          <w:sz w:val="28"/>
-          <w:szCs w:val="28"/>
-        </w:rPr>
-        <w:t>Hint</w:t>
-      </w:r>
-      <w:r>
-        <w:rPr>
-          <w:b/>
-          <w:bCs/>
-          <w:sz w:val="28"/>
-          <w:szCs w:val="28"/>
-        </w:rPr>
-        <w:t>:</w:t>
-      </w:r>
-    </w:p>
-    <w:p>
-      <w:r>
-        <w:t>select customer#,count(*) from jl_orders</w:t>
-      </w:r>
-    </w:p>
-    <w:p>
-      <w:r>
-        <w:t xml:space="preserve"> where shipdate-orderdate &gt;=</w:t>
-      </w:r>
-      <w:r>
-        <w:t xml:space="preserve">   ???</w:t>
-      </w:r>
-    </w:p>
-    <w:p>
-      <w:r>
-        <w:t xml:space="preserve"> group by </w:t>
-      </w:r>
-      <w:r>
-        <w:t xml:space="preserve"> xxxxxx</w:t>
-      </w:r>
+      <w:proofErr w:type="spellStart"/>
+      <w:r>
+        <w:t>xxxxxx</w:t>
+      </w:r>
+      <w:proofErr w:type="spellEnd"/>
     </w:p>
     <w:p>
       <w:pPr>
@@ -1879,7 +2144,21 @@
         <w:rPr>
           <w:color w:val="FF0000"/>
         </w:rPr>
-        <w:t>SELECT customer#, count(*)</w:t>
+        <w:t xml:space="preserve">SELECT </w:t>
+      </w:r>
+      <w:proofErr w:type="gramStart"/>
+      <w:r>
+        <w:rPr>
+          <w:color w:val="FF0000"/>
+        </w:rPr>
+        <w:t>customer#,</w:t>
+      </w:r>
+      <w:proofErr w:type="gramEnd"/>
+      <w:r>
+        <w:rPr>
+          <w:color w:val="FF0000"/>
+        </w:rPr>
+        <w:t xml:space="preserve"> count(*)</w:t>
       </w:r>
     </w:p>
     <w:p>
@@ -1905,7 +2184,21 @@
         <w:rPr>
           <w:color w:val="FF0000"/>
         </w:rPr>
-        <w:t>WHERE shipdate-orderdate &gt;= 1</w:t>
+        <w:t xml:space="preserve">WHERE </w:t>
+      </w:r>
+      <w:proofErr w:type="spellStart"/>
+      <w:r>
+        <w:rPr>
+          <w:color w:val="FF0000"/>
+        </w:rPr>
+        <w:t>shipdate-orderdate</w:t>
+      </w:r>
+      <w:proofErr w:type="spellEnd"/>
+      <w:r>
+        <w:rPr>
+          <w:color w:val="FF0000"/>
+        </w:rPr>
+        <w:t xml:space="preserve"> &gt;= 1</w:t>
       </w:r>
     </w:p>
     <w:p>
@@ -1960,6 +2253,7 @@
       </w:r>
       <w:r>
         <w:rPr>
+          <w:noProof/>
           <w:color w:val="FF0000"/>
         </w:rPr>
         <w:drawing>
@@ -2073,11 +2367,22 @@
         <w:rPr>
           <w:color w:val="FF0000"/>
         </w:rPr>
-        <w:t>WHERE ISBN = '3437212490';</w:t>
-      </w:r>
-    </w:p>
-    <w:p>
-      <w:r>
+        <w:t>WHERE ISBN = '3437212490</w:t>
+      </w:r>
+      <w:proofErr w:type="gramStart"/>
+      <w:r>
+        <w:rPr>
+          <w:color w:val="FF0000"/>
+        </w:rPr>
+        <w:t>';</w:t>
+      </w:r>
+      <w:proofErr w:type="gramEnd"/>
+    </w:p>
+    <w:p>
+      <w:r>
+        <w:rPr>
+          <w:noProof/>
+        </w:rPr>
         <w:lastRenderedPageBreak/>
         <w:drawing>
           <wp:inline distT="0" distB="0" distL="0" distR="0" wp14:anchorId="18512DB2" wp14:editId="1A1AC94E">
@@ -2208,7 +2513,39 @@
           <w:szCs w:val="28"/>
         </w:rPr>
         <w:lastRenderedPageBreak/>
-        <w:t>Create a list the title of all books in the same category as books previously purchased by customer 1005. Don’t include books this customer has already purchased.</w:t>
+        <w:t xml:space="preserve">Create a </w:t>
+      </w:r>
+      <w:proofErr w:type="gramStart"/>
+      <w:r>
+        <w:rPr>
+          <w:sz w:val="28"/>
+          <w:szCs w:val="28"/>
+        </w:rPr>
+        <w:t>list</w:t>
+      </w:r>
+      <w:proofErr w:type="gramEnd"/>
+      <w:r>
+        <w:rPr>
+          <w:sz w:val="28"/>
+          <w:szCs w:val="28"/>
+        </w:rPr>
+        <w:t xml:space="preserve"> the </w:t>
+      </w:r>
+      <w:proofErr w:type="gramStart"/>
+      <w:r>
+        <w:rPr>
+          <w:sz w:val="28"/>
+          <w:szCs w:val="28"/>
+        </w:rPr>
+        <w:t>title</w:t>
+      </w:r>
+      <w:proofErr w:type="gramEnd"/>
+      <w:r>
+        <w:rPr>
+          <w:sz w:val="28"/>
+          <w:szCs w:val="28"/>
+        </w:rPr>
+        <w:t xml:space="preserve"> of all books in the same category as books previously purchased by customer 1005. Don’t include books this customer has already purchased.</w:t>
       </w:r>
     </w:p>
     <w:p>
@@ -2257,8 +2594,16 @@
         <w:rPr>
           <w:color w:val="FF0000"/>
         </w:rPr>
-        <w:t>SELECT b.title</w:t>
-      </w:r>
+        <w:t xml:space="preserve">SELECT </w:t>
+      </w:r>
+      <w:proofErr w:type="spellStart"/>
+      <w:r>
+        <w:rPr>
+          <w:color w:val="FF0000"/>
+        </w:rPr>
+        <w:t>b.title</w:t>
+      </w:r>
+      <w:proofErr w:type="spellEnd"/>
     </w:p>
     <w:p>
       <w:pPr>
@@ -2283,21 +2628,43 @@
         <w:rPr>
           <w:color w:val="FF0000"/>
         </w:rPr>
-        <w:t>WHERE b.category IN (</w:t>
-      </w:r>
-    </w:p>
-    <w:p>
-      <w:pPr>
-        <w:rPr>
-          <w:color w:val="FF0000"/>
-        </w:rPr>
-      </w:pPr>
-      <w:r>
-        <w:rPr>
-          <w:color w:val="FF0000"/>
-        </w:rPr>
-        <w:t xml:space="preserve">    SELECT b.category</w:t>
-      </w:r>
+        <w:t xml:space="preserve">WHERE </w:t>
+      </w:r>
+      <w:proofErr w:type="spellStart"/>
+      <w:r>
+        <w:rPr>
+          <w:color w:val="FF0000"/>
+        </w:rPr>
+        <w:t>b.category</w:t>
+      </w:r>
+      <w:proofErr w:type="spellEnd"/>
+      <w:r>
+        <w:rPr>
+          <w:color w:val="FF0000"/>
+        </w:rPr>
+        <w:t xml:space="preserve"> IN (</w:t>
+      </w:r>
+    </w:p>
+    <w:p>
+      <w:pPr>
+        <w:rPr>
+          <w:color w:val="FF0000"/>
+        </w:rPr>
+      </w:pPr>
+      <w:r>
+        <w:rPr>
+          <w:color w:val="FF0000"/>
+        </w:rPr>
+        <w:t xml:space="preserve">    SELECT </w:t>
+      </w:r>
+      <w:proofErr w:type="spellStart"/>
+      <w:r>
+        <w:rPr>
+          <w:color w:val="FF0000"/>
+        </w:rPr>
+        <w:t>b.category</w:t>
+      </w:r>
+      <w:proofErr w:type="spellEnd"/>
     </w:p>
     <w:p>
       <w:pPr>
@@ -2322,33 +2689,125 @@
         <w:rPr>
           <w:color w:val="FF0000"/>
         </w:rPr>
-        <w:t xml:space="preserve">    JOIN JL_ORDERITEMS oi ON b.ISBN = oi.ISBN</w:t>
-      </w:r>
-    </w:p>
-    <w:p>
-      <w:pPr>
-        <w:rPr>
-          <w:color w:val="FF0000"/>
-        </w:rPr>
-      </w:pPr>
-      <w:r>
-        <w:rPr>
-          <w:color w:val="FF0000"/>
-        </w:rPr>
-        <w:t xml:space="preserve">    JOIN JL_ORDERS o ON oi.order# = o.order#</w:t>
-      </w:r>
-    </w:p>
-    <w:p>
-      <w:pPr>
-        <w:rPr>
-          <w:color w:val="FF0000"/>
-        </w:rPr>
-      </w:pPr>
-      <w:r>
-        <w:rPr>
-          <w:color w:val="FF0000"/>
-        </w:rPr>
-        <w:t xml:space="preserve">    WHERE o.customer# = 1005</w:t>
+        <w:t xml:space="preserve">    JOIN JL_ORDERITEMS oi ON </w:t>
+      </w:r>
+      <w:proofErr w:type="spellStart"/>
+      <w:r>
+        <w:rPr>
+          <w:color w:val="FF0000"/>
+        </w:rPr>
+        <w:t>b.ISBN</w:t>
+      </w:r>
+      <w:proofErr w:type="spellEnd"/>
+      <w:r>
+        <w:rPr>
+          <w:color w:val="FF0000"/>
+        </w:rPr>
+        <w:t xml:space="preserve"> = </w:t>
+      </w:r>
+      <w:proofErr w:type="spellStart"/>
+      <w:r>
+        <w:rPr>
+          <w:color w:val="FF0000"/>
+        </w:rPr>
+        <w:t>oi.ISBN</w:t>
+      </w:r>
+      <w:proofErr w:type="spellEnd"/>
+    </w:p>
+    <w:p>
+      <w:pPr>
+        <w:rPr>
+          <w:color w:val="FF0000"/>
+        </w:rPr>
+      </w:pPr>
+      <w:r>
+        <w:rPr>
+          <w:color w:val="FF0000"/>
+        </w:rPr>
+        <w:t xml:space="preserve">    JOIN JL_ORDERS o ON </w:t>
+      </w:r>
+      <w:proofErr w:type="spellStart"/>
+      <w:r>
+        <w:rPr>
+          <w:color w:val="FF0000"/>
+        </w:rPr>
+        <w:t>oi.order</w:t>
+      </w:r>
+      <w:proofErr w:type="spellEnd"/>
+      <w:r>
+        <w:rPr>
+          <w:color w:val="FF0000"/>
+        </w:rPr>
+        <w:t xml:space="preserve"># = </w:t>
+      </w:r>
+      <w:proofErr w:type="spellStart"/>
+      <w:r>
+        <w:rPr>
+          <w:color w:val="FF0000"/>
+        </w:rPr>
+        <w:t>o.order</w:t>
+      </w:r>
+      <w:proofErr w:type="spellEnd"/>
+      <w:r>
+        <w:rPr>
+          <w:color w:val="FF0000"/>
+        </w:rPr>
+        <w:t>#</w:t>
+      </w:r>
+    </w:p>
+    <w:p>
+      <w:pPr>
+        <w:rPr>
+          <w:color w:val="FF0000"/>
+        </w:rPr>
+      </w:pPr>
+      <w:r>
+        <w:rPr>
+          <w:color w:val="FF0000"/>
+        </w:rPr>
+        <w:t xml:space="preserve">    </w:t>
+      </w:r>
+      <w:proofErr w:type="gramStart"/>
+      <w:r>
+        <w:rPr>
+          <w:color w:val="FF0000"/>
+        </w:rPr>
+        <w:t xml:space="preserve">WHERE </w:t>
+      </w:r>
+      <w:proofErr w:type="spellStart"/>
+      <w:r>
+        <w:rPr>
+          <w:color w:val="FF0000"/>
+        </w:rPr>
+        <w:t>o</w:t>
+      </w:r>
+      <w:proofErr w:type="gramEnd"/>
+      <w:r>
+        <w:rPr>
+          <w:color w:val="FF0000"/>
+        </w:rPr>
+        <w:t>.</w:t>
+      </w:r>
+      <w:proofErr w:type="gramStart"/>
+      <w:r>
+        <w:rPr>
+          <w:color w:val="FF0000"/>
+        </w:rPr>
+        <w:t>customer</w:t>
+      </w:r>
+      <w:proofErr w:type="spellEnd"/>
+      <w:r>
+        <w:rPr>
+          <w:color w:val="FF0000"/>
+        </w:rPr>
+        <w:t>#</w:t>
+      </w:r>
+      <w:proofErr w:type="gramEnd"/>
+      <w:r>
+        <w:rPr>
+          <w:color w:val="FF0000"/>
+        </w:rPr>
+        <w:t xml:space="preserve"> = 1005</w:t>
       </w:r>
     </w:p>
     <w:p>
@@ -2374,20 +2833,48 @@
         <w:rPr>
           <w:color w:val="FF0000"/>
         </w:rPr>
-        <w:t>AND b.ISBN NOT IN (</w:t>
-      </w:r>
-    </w:p>
-    <w:p>
-      <w:pPr>
-        <w:rPr>
-          <w:color w:val="FF0000"/>
-        </w:rPr>
-      </w:pPr>
-      <w:r>
-        <w:rPr>
-          <w:color w:val="FF0000"/>
-        </w:rPr>
-        <w:t xml:space="preserve">    SELECT oi.ISBN </w:t>
+        <w:t xml:space="preserve">AND </w:t>
+      </w:r>
+      <w:proofErr w:type="spellStart"/>
+      <w:r>
+        <w:rPr>
+          <w:color w:val="FF0000"/>
+        </w:rPr>
+        <w:t>b.ISBN</w:t>
+      </w:r>
+      <w:proofErr w:type="spellEnd"/>
+      <w:r>
+        <w:rPr>
+          <w:color w:val="FF0000"/>
+        </w:rPr>
+        <w:t xml:space="preserve"> NOT IN (</w:t>
+      </w:r>
+    </w:p>
+    <w:p>
+      <w:pPr>
+        <w:rPr>
+          <w:color w:val="FF0000"/>
+        </w:rPr>
+      </w:pPr>
+      <w:r>
+        <w:rPr>
+          <w:color w:val="FF0000"/>
+        </w:rPr>
+        <w:t xml:space="preserve">    SELECT </w:t>
+      </w:r>
+      <w:proofErr w:type="spellStart"/>
+      <w:r>
+        <w:rPr>
+          <w:color w:val="FF0000"/>
+        </w:rPr>
+        <w:t>oi.ISBN</w:t>
+      </w:r>
+      <w:proofErr w:type="spellEnd"/>
+      <w:r>
+        <w:rPr>
+          <w:color w:val="FF0000"/>
+        </w:rPr>
+        <w:t xml:space="preserve"> </w:t>
       </w:r>
     </w:p>
     <w:p>
@@ -2413,20 +2900,90 @@
         <w:rPr>
           <w:color w:val="FF0000"/>
         </w:rPr>
-        <w:t xml:space="preserve">    JOIN JL_ORDERS o ON oi.order# = o.order#</w:t>
-      </w:r>
-    </w:p>
-    <w:p>
-      <w:pPr>
-        <w:rPr>
-          <w:color w:val="FF0000"/>
-        </w:rPr>
-      </w:pPr>
-      <w:r>
-        <w:rPr>
-          <w:color w:val="FF0000"/>
-        </w:rPr>
-        <w:t xml:space="preserve">    WHERE o.customer# = 1005</w:t>
+        <w:t xml:space="preserve">    JOIN JL_ORDERS o ON </w:t>
+      </w:r>
+      <w:proofErr w:type="spellStart"/>
+      <w:r>
+        <w:rPr>
+          <w:color w:val="FF0000"/>
+        </w:rPr>
+        <w:t>oi.order</w:t>
+      </w:r>
+      <w:proofErr w:type="spellEnd"/>
+      <w:r>
+        <w:rPr>
+          <w:color w:val="FF0000"/>
+        </w:rPr>
+        <w:t xml:space="preserve"># = </w:t>
+      </w:r>
+      <w:proofErr w:type="spellStart"/>
+      <w:r>
+        <w:rPr>
+          <w:color w:val="FF0000"/>
+        </w:rPr>
+        <w:t>o.order</w:t>
+      </w:r>
+      <w:proofErr w:type="spellEnd"/>
+      <w:r>
+        <w:rPr>
+          <w:color w:val="FF0000"/>
+        </w:rPr>
+        <w:t>#</w:t>
+      </w:r>
+    </w:p>
+    <w:p>
+      <w:pPr>
+        <w:rPr>
+          <w:color w:val="FF0000"/>
+        </w:rPr>
+      </w:pPr>
+      <w:r>
+        <w:rPr>
+          <w:color w:val="FF0000"/>
+        </w:rPr>
+        <w:t xml:space="preserve">    </w:t>
+      </w:r>
+      <w:proofErr w:type="gramStart"/>
+      <w:r>
+        <w:rPr>
+          <w:color w:val="FF0000"/>
+        </w:rPr>
+        <w:t xml:space="preserve">WHERE </w:t>
+      </w:r>
+      <w:proofErr w:type="spellStart"/>
+      <w:r>
+        <w:rPr>
+          <w:color w:val="FF0000"/>
+        </w:rPr>
+        <w:t>o</w:t>
+      </w:r>
+      <w:proofErr w:type="gramEnd"/>
+      <w:r>
+        <w:rPr>
+          <w:color w:val="FF0000"/>
+        </w:rPr>
+        <w:t>.</w:t>
+      </w:r>
+      <w:proofErr w:type="gramStart"/>
+      <w:r>
+        <w:rPr>
+          <w:color w:val="FF0000"/>
+        </w:rPr>
+        <w:t>customer</w:t>
+      </w:r>
+      <w:proofErr w:type="spellEnd"/>
+      <w:r>
+        <w:rPr>
+          <w:color w:val="FF0000"/>
+        </w:rPr>
+        <w:t>#</w:t>
+      </w:r>
+      <w:proofErr w:type="gramEnd"/>
+      <w:r>
+        <w:rPr>
+          <w:color w:val="FF0000"/>
+        </w:rPr>
+        <w:t xml:space="preserve"> = 1005</w:t>
       </w:r>
     </w:p>
     <w:p>
@@ -2448,6 +3005,9 @@
         <w:t xml:space="preserve"> </w:t>
       </w:r>
       <w:r>
+        <w:rPr>
+          <w:noProof/>
+        </w:rPr>
         <w:drawing>
           <wp:inline distT="0" distB="0" distL="0" distR="0" wp14:anchorId="255C33CF" wp14:editId="4487F531">
             <wp:extent cx="5943600" cy="5619750"/>
@@ -2552,8 +3112,30 @@
         <w:rPr>
           <w:color w:val="FF0000"/>
         </w:rPr>
-        <w:t>SELECT shipcity, shipstate</w:t>
-      </w:r>
+        <w:t xml:space="preserve">SELECT </w:t>
+      </w:r>
+      <w:proofErr w:type="spellStart"/>
+      <w:r>
+        <w:rPr>
+          <w:color w:val="FF0000"/>
+        </w:rPr>
+        <w:t>shipcity</w:t>
+      </w:r>
+      <w:proofErr w:type="spellEnd"/>
+      <w:r>
+        <w:rPr>
+          <w:color w:val="FF0000"/>
+        </w:rPr>
+        <w:t xml:space="preserve">, </w:t>
+      </w:r>
+      <w:proofErr w:type="spellStart"/>
+      <w:r>
+        <w:rPr>
+          <w:color w:val="FF0000"/>
+        </w:rPr>
+        <w:t>shipstate</w:t>
+      </w:r>
+      <w:proofErr w:type="spellEnd"/>
     </w:p>
     <w:p>
       <w:pPr>
@@ -2579,20 +3161,48 @@
         <w:rPr>
           <w:color w:val="FF0000"/>
         </w:rPr>
-        <w:t>WHERE shipdate-orderdate = (</w:t>
-      </w:r>
-    </w:p>
-    <w:p>
-      <w:pPr>
-        <w:rPr>
-          <w:color w:val="FF0000"/>
-        </w:rPr>
-      </w:pPr>
-      <w:r>
-        <w:rPr>
-          <w:color w:val="FF0000"/>
-        </w:rPr>
-        <w:t xml:space="preserve">    SELECT MAX(shipdate-orderdate)</w:t>
+        <w:t xml:space="preserve">WHERE </w:t>
+      </w:r>
+      <w:proofErr w:type="spellStart"/>
+      <w:r>
+        <w:rPr>
+          <w:color w:val="FF0000"/>
+        </w:rPr>
+        <w:t>shipdate-orderdate</w:t>
+      </w:r>
+      <w:proofErr w:type="spellEnd"/>
+      <w:r>
+        <w:rPr>
+          <w:color w:val="FF0000"/>
+        </w:rPr>
+        <w:t xml:space="preserve"> = (</w:t>
+      </w:r>
+    </w:p>
+    <w:p>
+      <w:pPr>
+        <w:rPr>
+          <w:color w:val="FF0000"/>
+        </w:rPr>
+      </w:pPr>
+      <w:r>
+        <w:rPr>
+          <w:color w:val="FF0000"/>
+        </w:rPr>
+        <w:t xml:space="preserve">    SELECT MAX(</w:t>
+      </w:r>
+      <w:proofErr w:type="spellStart"/>
+      <w:r>
+        <w:rPr>
+          <w:color w:val="FF0000"/>
+        </w:rPr>
+        <w:t>shipdate-orderdate</w:t>
+      </w:r>
+      <w:proofErr w:type="spellEnd"/>
+      <w:r>
+        <w:rPr>
+          <w:color w:val="FF0000"/>
+        </w:rPr>
+        <w:t>)</w:t>
       </w:r>
     </w:p>
     <w:p>
@@ -2624,6 +3234,9 @@
     <w:p/>
     <w:p>
       <w:r>
+        <w:rPr>
+          <w:noProof/>
+        </w:rPr>
         <w:drawing>
           <wp:inline distT="0" distB="0" distL="0" distR="0" wp14:anchorId="7A5D354B" wp14:editId="2ADE9635">
             <wp:extent cx="5943600" cy="5599430"/>
@@ -2712,7 +3325,23 @@
           <w:sz w:val="28"/>
           <w:szCs w:val="28"/>
         </w:rPr>
-        <w:t>Determine which customers placed orders for the least expensive book (in terms of regular</w:t>
+        <w:t xml:space="preserve">Determine which customers </w:t>
+      </w:r>
+      <w:proofErr w:type="gramStart"/>
+      <w:r>
+        <w:rPr>
+          <w:sz w:val="28"/>
+          <w:szCs w:val="28"/>
+        </w:rPr>
+        <w:t>placed</w:t>
+      </w:r>
+      <w:proofErr w:type="gramEnd"/>
+      <w:r>
+        <w:rPr>
+          <w:sz w:val="28"/>
+          <w:szCs w:val="28"/>
+        </w:rPr>
+        <w:t xml:space="preserve"> orders for the least expensive book (in terms of regular</w:t>
       </w:r>
       <w:r>
         <w:rPr>
@@ -2726,7 +3355,23 @@
           <w:sz w:val="28"/>
           <w:szCs w:val="28"/>
         </w:rPr>
-        <w:t>retail price) carried by JustLee Books.</w:t>
+        <w:t xml:space="preserve">retail price) carried by </w:t>
+      </w:r>
+      <w:proofErr w:type="spellStart"/>
+      <w:r>
+        <w:rPr>
+          <w:sz w:val="28"/>
+          <w:szCs w:val="28"/>
+        </w:rPr>
+        <w:t>JustLee</w:t>
+      </w:r>
+      <w:proofErr w:type="spellEnd"/>
+      <w:r>
+        <w:rPr>
+          <w:sz w:val="28"/>
+          <w:szCs w:val="28"/>
+        </w:rPr>
+        <w:t xml:space="preserve"> Books.</w:t>
       </w:r>
     </w:p>
     <w:p/>
@@ -2747,8 +3392,13 @@
     </w:p>
     <w:p>
       <w:r>
-        <w:t xml:space="preserve">                FROM books);</w:t>
-      </w:r>
+        <w:t xml:space="preserve">                FROM books</w:t>
+      </w:r>
+      <w:proofErr w:type="gramStart"/>
+      <w:r>
+        <w:t>);</w:t>
+      </w:r>
+      <w:proofErr w:type="gramEnd"/>
     </w:p>
     <w:p/>
     <w:p>
@@ -2761,7 +3411,35 @@
         <w:rPr>
           <w:color w:val="FF0000"/>
         </w:rPr>
-        <w:t>SELECT c.firstname || ' ' || c.lastname as "Customer"</w:t>
+        <w:t xml:space="preserve">SELECT </w:t>
+      </w:r>
+      <w:proofErr w:type="spellStart"/>
+      <w:r>
+        <w:rPr>
+          <w:color w:val="FF0000"/>
+        </w:rPr>
+        <w:t>c.firstname</w:t>
+      </w:r>
+      <w:proofErr w:type="spellEnd"/>
+      <w:r>
+        <w:rPr>
+          <w:color w:val="FF0000"/>
+        </w:rPr>
+        <w:t xml:space="preserve"> || ' ' || </w:t>
+      </w:r>
+      <w:proofErr w:type="spellStart"/>
+      <w:r>
+        <w:rPr>
+          <w:color w:val="FF0000"/>
+        </w:rPr>
+        <w:t>c.lastname</w:t>
+      </w:r>
+      <w:proofErr w:type="spellEnd"/>
+      <w:r>
+        <w:rPr>
+          <w:color w:val="FF0000"/>
+        </w:rPr>
+        <w:t xml:space="preserve"> as "Customer"</w:t>
       </w:r>
     </w:p>
     <w:p>
@@ -2787,46 +3465,138 @@
         <w:rPr>
           <w:color w:val="FF0000"/>
         </w:rPr>
-        <w:t>JOIN JL_ORDERS o ON c.customer# = o.customer#</w:t>
-      </w:r>
-    </w:p>
-    <w:p>
-      <w:pPr>
-        <w:rPr>
-          <w:color w:val="FF0000"/>
-        </w:rPr>
-      </w:pPr>
-      <w:r>
-        <w:rPr>
-          <w:color w:val="FF0000"/>
-        </w:rPr>
-        <w:t>JOIN JL_ORDERITEMS oi ON o.order# = oi.order#</w:t>
-      </w:r>
-    </w:p>
-    <w:p>
-      <w:pPr>
-        <w:rPr>
-          <w:color w:val="FF0000"/>
-        </w:rPr>
-      </w:pPr>
-      <w:r>
-        <w:rPr>
-          <w:color w:val="FF0000"/>
-        </w:rPr>
-        <w:t>JOIN JL_BOOKS b ON oi.ISBN = b.ISBN</w:t>
-      </w:r>
-    </w:p>
-    <w:p>
-      <w:pPr>
-        <w:rPr>
-          <w:color w:val="FF0000"/>
-        </w:rPr>
-      </w:pPr>
-      <w:r>
-        <w:rPr>
-          <w:color w:val="FF0000"/>
-        </w:rPr>
-        <w:t xml:space="preserve">WHERE b.retail = </w:t>
+        <w:t xml:space="preserve">JOIN JL_ORDERS o ON </w:t>
+      </w:r>
+      <w:proofErr w:type="spellStart"/>
+      <w:r>
+        <w:rPr>
+          <w:color w:val="FF0000"/>
+        </w:rPr>
+        <w:t>c.customer</w:t>
+      </w:r>
+      <w:proofErr w:type="spellEnd"/>
+      <w:r>
+        <w:rPr>
+          <w:color w:val="FF0000"/>
+        </w:rPr>
+        <w:t xml:space="preserve"># = </w:t>
+      </w:r>
+      <w:proofErr w:type="spellStart"/>
+      <w:r>
+        <w:rPr>
+          <w:color w:val="FF0000"/>
+        </w:rPr>
+        <w:t>o.customer</w:t>
+      </w:r>
+      <w:proofErr w:type="spellEnd"/>
+      <w:r>
+        <w:rPr>
+          <w:color w:val="FF0000"/>
+        </w:rPr>
+        <w:t>#</w:t>
+      </w:r>
+    </w:p>
+    <w:p>
+      <w:pPr>
+        <w:rPr>
+          <w:color w:val="FF0000"/>
+        </w:rPr>
+      </w:pPr>
+      <w:r>
+        <w:rPr>
+          <w:color w:val="FF0000"/>
+        </w:rPr>
+        <w:t xml:space="preserve">JOIN JL_ORDERITEMS oi ON </w:t>
+      </w:r>
+      <w:proofErr w:type="spellStart"/>
+      <w:r>
+        <w:rPr>
+          <w:color w:val="FF0000"/>
+        </w:rPr>
+        <w:t>o.order</w:t>
+      </w:r>
+      <w:proofErr w:type="spellEnd"/>
+      <w:r>
+        <w:rPr>
+          <w:color w:val="FF0000"/>
+        </w:rPr>
+        <w:t xml:space="preserve"># = </w:t>
+      </w:r>
+      <w:proofErr w:type="spellStart"/>
+      <w:r>
+        <w:rPr>
+          <w:color w:val="FF0000"/>
+        </w:rPr>
+        <w:t>oi.order</w:t>
+      </w:r>
+      <w:proofErr w:type="spellEnd"/>
+      <w:r>
+        <w:rPr>
+          <w:color w:val="FF0000"/>
+        </w:rPr>
+        <w:t>#</w:t>
+      </w:r>
+    </w:p>
+    <w:p>
+      <w:pPr>
+        <w:rPr>
+          <w:color w:val="FF0000"/>
+        </w:rPr>
+      </w:pPr>
+      <w:r>
+        <w:rPr>
+          <w:color w:val="FF0000"/>
+        </w:rPr>
+        <w:t xml:space="preserve">JOIN JL_BOOKS b ON </w:t>
+      </w:r>
+      <w:proofErr w:type="spellStart"/>
+      <w:r>
+        <w:rPr>
+          <w:color w:val="FF0000"/>
+        </w:rPr>
+        <w:t>oi.ISBN</w:t>
+      </w:r>
+      <w:proofErr w:type="spellEnd"/>
+      <w:r>
+        <w:rPr>
+          <w:color w:val="FF0000"/>
+        </w:rPr>
+        <w:t xml:space="preserve"> = </w:t>
+      </w:r>
+      <w:proofErr w:type="spellStart"/>
+      <w:r>
+        <w:rPr>
+          <w:color w:val="FF0000"/>
+        </w:rPr>
+        <w:t>b.ISBN</w:t>
+      </w:r>
+      <w:proofErr w:type="spellEnd"/>
+    </w:p>
+    <w:p>
+      <w:pPr>
+        <w:rPr>
+          <w:color w:val="FF0000"/>
+        </w:rPr>
+      </w:pPr>
+      <w:r>
+        <w:rPr>
+          <w:color w:val="FF0000"/>
+        </w:rPr>
+        <w:t xml:space="preserve">WHERE </w:t>
+      </w:r>
+      <w:proofErr w:type="spellStart"/>
+      <w:r>
+        <w:rPr>
+          <w:color w:val="FF0000"/>
+        </w:rPr>
+        <w:t>b.retail</w:t>
+      </w:r>
+      <w:proofErr w:type="spellEnd"/>
+      <w:r>
+        <w:rPr>
+          <w:color w:val="FF0000"/>
+        </w:rPr>
+        <w:t xml:space="preserve"> = </w:t>
       </w:r>
     </w:p>
     <w:p>
@@ -2883,6 +3653,7 @@
       </w:pPr>
       <w:r>
         <w:rPr>
+          <w:noProof/>
           <w:color w:val="FF0000"/>
         </w:rPr>
         <w:lastRenderedPageBreak/>
@@ -3017,11 +3788,32 @@
     </w:p>
     <w:p>
       <w:r>
-        <w:t>Output should be similar to below.</w:t>
-      </w:r>
-      <w:r>
-        <w:t xml:space="preserve"> May not be exact same</w:t>
-      </w:r>
+        <w:t xml:space="preserve">Output should be </w:t>
+      </w:r>
+      <w:proofErr w:type="gramStart"/>
+      <w:r>
+        <w:t>similar to</w:t>
+      </w:r>
+      <w:proofErr w:type="gramEnd"/>
+      <w:r>
+        <w:t xml:space="preserve"> below.</w:t>
+      </w:r>
+      <w:r>
+        <w:t xml:space="preserve"> May not be </w:t>
+      </w:r>
+      <w:proofErr w:type="gramStart"/>
+      <w:r>
+        <w:t>exact</w:t>
+      </w:r>
+      <w:proofErr w:type="gramEnd"/>
+      <w:r>
+        <w:t xml:space="preserve"> </w:t>
+      </w:r>
+      <w:proofErr w:type="gramStart"/>
+      <w:r>
+        <w:t>same</w:t>
+      </w:r>
+      <w:proofErr w:type="gramEnd"/>
     </w:p>
     <w:p>
       <w:r>
@@ -3109,8 +3901,58 @@
         <w:rPr>
           <w:color w:val="FF0000"/>
         </w:rPr>
-        <w:t>SELECT DISTINCT l.location_id, l.street_address, l.city, c.country_name</w:t>
-      </w:r>
+        <w:t xml:space="preserve">SELECT DISTINCT </w:t>
+      </w:r>
+      <w:proofErr w:type="spellStart"/>
+      <w:r>
+        <w:rPr>
+          <w:color w:val="FF0000"/>
+        </w:rPr>
+        <w:t>l.location_id</w:t>
+      </w:r>
+      <w:proofErr w:type="spellEnd"/>
+      <w:r>
+        <w:rPr>
+          <w:color w:val="FF0000"/>
+        </w:rPr>
+        <w:t xml:space="preserve">, </w:t>
+      </w:r>
+      <w:proofErr w:type="spellStart"/>
+      <w:r>
+        <w:rPr>
+          <w:color w:val="FF0000"/>
+        </w:rPr>
+        <w:t>l.street_address</w:t>
+      </w:r>
+      <w:proofErr w:type="spellEnd"/>
+      <w:r>
+        <w:rPr>
+          <w:color w:val="FF0000"/>
+        </w:rPr>
+        <w:t xml:space="preserve">, </w:t>
+      </w:r>
+      <w:proofErr w:type="spellStart"/>
+      <w:r>
+        <w:rPr>
+          <w:color w:val="FF0000"/>
+        </w:rPr>
+        <w:t>l.city</w:t>
+      </w:r>
+      <w:proofErr w:type="spellEnd"/>
+      <w:r>
+        <w:rPr>
+          <w:color w:val="FF0000"/>
+        </w:rPr>
+        <w:t xml:space="preserve">, </w:t>
+      </w:r>
+      <w:proofErr w:type="spellStart"/>
+      <w:r>
+        <w:rPr>
+          <w:color w:val="FF0000"/>
+        </w:rPr>
+        <w:t>c.country_name</w:t>
+      </w:r>
+      <w:proofErr w:type="spellEnd"/>
     </w:p>
     <w:p>
       <w:pPr>
@@ -3135,57 +3977,124 @@
         <w:rPr>
           <w:color w:val="FF0000"/>
         </w:rPr>
-        <w:t>JOIN HR_LOCATIONS l ON d.location_id = l.location_id</w:t>
-      </w:r>
-    </w:p>
-    <w:p>
-      <w:pPr>
-        <w:rPr>
-          <w:color w:val="FF0000"/>
-        </w:rPr>
-      </w:pPr>
-      <w:r>
-        <w:rPr>
-          <w:color w:val="FF0000"/>
-        </w:rPr>
-        <w:t>JOIN HR_COUNTRIES c ON l.country_id = c.country_id</w:t>
-      </w:r>
-    </w:p>
-    <w:p>
-      <w:pPr>
-        <w:rPr>
-          <w:color w:val="FF0000"/>
-        </w:rPr>
-      </w:pPr>
-      <w:r>
-        <w:rPr>
-          <w:color w:val="FF0000"/>
-        </w:rPr>
-        <w:t>ORDER BY l.location_id;</w:t>
-      </w:r>
-    </w:p>
-    <w:p>
-      <w:pPr>
-        <w:rPr>
-          <w:color w:val="FF0000"/>
-        </w:rPr>
-      </w:pPr>
-    </w:p>
-    <w:p>
-      <w:pPr>
-        <w:rPr>
-          <w:color w:val="FF0000"/>
-        </w:rPr>
-      </w:pPr>
-    </w:p>
-    <w:p>
-      <w:pPr>
-        <w:rPr>
-          <w:color w:val="FF0000"/>
-        </w:rPr>
-      </w:pPr>
-      <w:r>
-        <w:rPr>
+        <w:t xml:space="preserve">JOIN HR_LOCATIONS l ON </w:t>
+      </w:r>
+      <w:proofErr w:type="spellStart"/>
+      <w:r>
+        <w:rPr>
+          <w:color w:val="FF0000"/>
+        </w:rPr>
+        <w:t>d.location_id</w:t>
+      </w:r>
+      <w:proofErr w:type="spellEnd"/>
+      <w:r>
+        <w:rPr>
+          <w:color w:val="FF0000"/>
+        </w:rPr>
+        <w:t xml:space="preserve"> = </w:t>
+      </w:r>
+      <w:proofErr w:type="spellStart"/>
+      <w:r>
+        <w:rPr>
+          <w:color w:val="FF0000"/>
+        </w:rPr>
+        <w:t>l.location_id</w:t>
+      </w:r>
+      <w:proofErr w:type="spellEnd"/>
+    </w:p>
+    <w:p>
+      <w:pPr>
+        <w:rPr>
+          <w:color w:val="FF0000"/>
+        </w:rPr>
+      </w:pPr>
+      <w:r>
+        <w:rPr>
+          <w:color w:val="FF0000"/>
+        </w:rPr>
+        <w:t xml:space="preserve">JOIN HR_COUNTRIES c ON </w:t>
+      </w:r>
+      <w:proofErr w:type="spellStart"/>
+      <w:r>
+        <w:rPr>
+          <w:color w:val="FF0000"/>
+        </w:rPr>
+        <w:t>l.country_id</w:t>
+      </w:r>
+      <w:proofErr w:type="spellEnd"/>
+      <w:r>
+        <w:rPr>
+          <w:color w:val="FF0000"/>
+        </w:rPr>
+        <w:t xml:space="preserve"> = </w:t>
+      </w:r>
+      <w:proofErr w:type="spellStart"/>
+      <w:r>
+        <w:rPr>
+          <w:color w:val="FF0000"/>
+        </w:rPr>
+        <w:t>c.country_id</w:t>
+      </w:r>
+      <w:proofErr w:type="spellEnd"/>
+    </w:p>
+    <w:p>
+      <w:pPr>
+        <w:rPr>
+          <w:color w:val="FF0000"/>
+        </w:rPr>
+      </w:pPr>
+      <w:r>
+        <w:rPr>
+          <w:color w:val="FF0000"/>
+        </w:rPr>
+        <w:t xml:space="preserve">ORDER BY </w:t>
+      </w:r>
+      <w:proofErr w:type="spellStart"/>
+      <w:r>
+        <w:rPr>
+          <w:color w:val="FF0000"/>
+        </w:rPr>
+        <w:t>l.location_</w:t>
+      </w:r>
+      <w:proofErr w:type="gramStart"/>
+      <w:r>
+        <w:rPr>
+          <w:color w:val="FF0000"/>
+        </w:rPr>
+        <w:t>id</w:t>
+      </w:r>
+      <w:proofErr w:type="spellEnd"/>
+      <w:r>
+        <w:rPr>
+          <w:color w:val="FF0000"/>
+        </w:rPr>
+        <w:t>;</w:t>
+      </w:r>
+      <w:proofErr w:type="gramEnd"/>
+    </w:p>
+    <w:p>
+      <w:pPr>
+        <w:rPr>
+          <w:color w:val="FF0000"/>
+        </w:rPr>
+      </w:pPr>
+    </w:p>
+    <w:p>
+      <w:pPr>
+        <w:rPr>
+          <w:color w:val="FF0000"/>
+        </w:rPr>
+      </w:pPr>
+    </w:p>
+    <w:p>
+      <w:pPr>
+        <w:rPr>
+          <w:color w:val="FF0000"/>
+        </w:rPr>
+      </w:pPr>
+      <w:r>
+        <w:rPr>
+          <w:noProof/>
           <w:color w:val="FF0000"/>
         </w:rPr>
         <w:lastRenderedPageBreak/>
@@ -3286,19 +4195,59 @@
     </w:p>
     <w:p>
       <w:r>
-        <w:t>The HR department needs a report of employees in US country.</w:t>
+        <w:t xml:space="preserve">The HR department needs a report </w:t>
+      </w:r>
+      <w:proofErr w:type="gramStart"/>
+      <w:r>
+        <w:t>of</w:t>
+      </w:r>
+      <w:proofErr w:type="gramEnd"/>
+      <w:r>
+        <w:t xml:space="preserve"> employees in </w:t>
+      </w:r>
+      <w:proofErr w:type="gramStart"/>
+      <w:r>
+        <w:t>US country</w:t>
+      </w:r>
+      <w:proofErr w:type="gramEnd"/>
+      <w:r>
+        <w:t>.</w:t>
       </w:r>
     </w:p>
     <w:p/>
     <w:p>
       <w:r>
-        <w:t>Display the last name of employee, salary, job, department_number ,</w:t>
+        <w:t xml:space="preserve">Display the last name of employee, salary, job, </w:t>
+      </w:r>
+      <w:proofErr w:type="spellStart"/>
+      <w:r>
+        <w:t>department_number</w:t>
+      </w:r>
+      <w:proofErr w:type="spellEnd"/>
+      <w:r>
+        <w:t xml:space="preserve"> ,</w:t>
       </w:r>
       <w:r>
         <w:t xml:space="preserve"> </w:t>
       </w:r>
       <w:r>
-        <w:t xml:space="preserve">department name , city and country_id details for those who are in country_id as US and for those salary is in the range of </w:t>
+        <w:t xml:space="preserve">department name , city and </w:t>
+      </w:r>
+      <w:proofErr w:type="spellStart"/>
+      <w:r>
+        <w:t>country_id</w:t>
+      </w:r>
+      <w:proofErr w:type="spellEnd"/>
+      <w:r>
+        <w:t xml:space="preserve"> details for those who are in </w:t>
+      </w:r>
+      <w:proofErr w:type="spellStart"/>
+      <w:r>
+        <w:t>country_id</w:t>
+      </w:r>
+      <w:proofErr w:type="spellEnd"/>
+      <w:r>
+        <w:t xml:space="preserve"> as US and for those salary is in the range of </w:t>
       </w:r>
       <w:r>
         <w:t>34</w:t>
@@ -3316,11 +4265,32 @@
     <w:p/>
     <w:p>
       <w:r>
-        <w:t>Sample output should be similar to below</w:t>
-      </w:r>
-      <w:r>
-        <w:t>. Not exact same</w:t>
-      </w:r>
+        <w:t xml:space="preserve">Sample output should be </w:t>
+      </w:r>
+      <w:proofErr w:type="gramStart"/>
+      <w:r>
+        <w:t>similar to</w:t>
+      </w:r>
+      <w:proofErr w:type="gramEnd"/>
+      <w:r>
+        <w:t xml:space="preserve"> below</w:t>
+      </w:r>
+      <w:r>
+        <w:t xml:space="preserve">. Not </w:t>
+      </w:r>
+      <w:proofErr w:type="gramStart"/>
+      <w:r>
+        <w:t>exact</w:t>
+      </w:r>
+      <w:proofErr w:type="gramEnd"/>
+      <w:r>
+        <w:t xml:space="preserve"> </w:t>
+      </w:r>
+      <w:proofErr w:type="gramStart"/>
+      <w:r>
+        <w:t>same</w:t>
+      </w:r>
+      <w:proofErr w:type="gramEnd"/>
     </w:p>
     <w:p>
       <w:r>
@@ -3423,8 +4393,114 @@
         <w:rPr>
           <w:color w:val="FF0000"/>
         </w:rPr>
-        <w:t>SELECT e.employee_id, e.last_name, e.salary, j.job_title, d.department_id, d.department_name, l.city, c.country_id</w:t>
-      </w:r>
+        <w:t xml:space="preserve">SELECT </w:t>
+      </w:r>
+      <w:proofErr w:type="spellStart"/>
+      <w:r>
+        <w:rPr>
+          <w:color w:val="FF0000"/>
+        </w:rPr>
+        <w:t>e.employee_id</w:t>
+      </w:r>
+      <w:proofErr w:type="spellEnd"/>
+      <w:r>
+        <w:rPr>
+          <w:color w:val="FF0000"/>
+        </w:rPr>
+        <w:t xml:space="preserve">, </w:t>
+      </w:r>
+      <w:proofErr w:type="spellStart"/>
+      <w:r>
+        <w:rPr>
+          <w:color w:val="FF0000"/>
+        </w:rPr>
+        <w:t>e.last_name</w:t>
+      </w:r>
+      <w:proofErr w:type="spellEnd"/>
+      <w:r>
+        <w:rPr>
+          <w:color w:val="FF0000"/>
+        </w:rPr>
+        <w:t xml:space="preserve">, </w:t>
+      </w:r>
+      <w:proofErr w:type="spellStart"/>
+      <w:r>
+        <w:rPr>
+          <w:color w:val="FF0000"/>
+        </w:rPr>
+        <w:t>e.salary</w:t>
+      </w:r>
+      <w:proofErr w:type="spellEnd"/>
+      <w:r>
+        <w:rPr>
+          <w:color w:val="FF0000"/>
+        </w:rPr>
+        <w:t xml:space="preserve">, </w:t>
+      </w:r>
+      <w:proofErr w:type="spellStart"/>
+      <w:r>
+        <w:rPr>
+          <w:color w:val="FF0000"/>
+        </w:rPr>
+        <w:t>j.job_title</w:t>
+      </w:r>
+      <w:proofErr w:type="spellEnd"/>
+      <w:r>
+        <w:rPr>
+          <w:color w:val="FF0000"/>
+        </w:rPr>
+        <w:t xml:space="preserve">, </w:t>
+      </w:r>
+      <w:proofErr w:type="spellStart"/>
+      <w:r>
+        <w:rPr>
+          <w:color w:val="FF0000"/>
+        </w:rPr>
+        <w:t>d.department_id</w:t>
+      </w:r>
+      <w:proofErr w:type="spellEnd"/>
+      <w:r>
+        <w:rPr>
+          <w:color w:val="FF0000"/>
+        </w:rPr>
+        <w:t xml:space="preserve">, </w:t>
+      </w:r>
+      <w:proofErr w:type="spellStart"/>
+      <w:r>
+        <w:rPr>
+          <w:color w:val="FF0000"/>
+        </w:rPr>
+        <w:t>d.department_name</w:t>
+      </w:r>
+      <w:proofErr w:type="spellEnd"/>
+      <w:r>
+        <w:rPr>
+          <w:color w:val="FF0000"/>
+        </w:rPr>
+        <w:t xml:space="preserve">, </w:t>
+      </w:r>
+      <w:proofErr w:type="spellStart"/>
+      <w:r>
+        <w:rPr>
+          <w:color w:val="FF0000"/>
+        </w:rPr>
+        <w:t>l.city</w:t>
+      </w:r>
+      <w:proofErr w:type="spellEnd"/>
+      <w:r>
+        <w:rPr>
+          <w:color w:val="FF0000"/>
+        </w:rPr>
+        <w:t xml:space="preserve">, </w:t>
+      </w:r>
+      <w:proofErr w:type="spellStart"/>
+      <w:r>
+        <w:rPr>
+          <w:color w:val="FF0000"/>
+        </w:rPr>
+        <w:t>c.country_id</w:t>
+      </w:r>
+      <w:proofErr w:type="spellEnd"/>
     </w:p>
     <w:p>
       <w:pPr>
@@ -3449,72 +4525,188 @@
         <w:rPr>
           <w:color w:val="FF0000"/>
         </w:rPr>
-        <w:t>JOIN HR_JOBS j ON e.job_id = j.job_id</w:t>
-      </w:r>
-    </w:p>
-    <w:p>
-      <w:pPr>
-        <w:rPr>
-          <w:color w:val="FF0000"/>
-        </w:rPr>
-      </w:pPr>
-      <w:r>
-        <w:rPr>
-          <w:color w:val="FF0000"/>
-        </w:rPr>
-        <w:t>JOIN HR_DEPARTMENTS d ON e.department_id = d.department_id</w:t>
-      </w:r>
-    </w:p>
-    <w:p>
-      <w:pPr>
-        <w:rPr>
-          <w:color w:val="FF0000"/>
-        </w:rPr>
-      </w:pPr>
-      <w:r>
-        <w:rPr>
-          <w:color w:val="FF0000"/>
-        </w:rPr>
-        <w:t>JOIN HR_LOCATIONS l ON d.location_id = l.location_id</w:t>
-      </w:r>
-    </w:p>
-    <w:p>
-      <w:pPr>
-        <w:rPr>
-          <w:color w:val="FF0000"/>
-        </w:rPr>
-      </w:pPr>
-      <w:r>
-        <w:rPr>
-          <w:color w:val="FF0000"/>
-        </w:rPr>
-        <w:t>JOIN HR_COUNTRIES c ON l.country_id = c.country_id</w:t>
-      </w:r>
-    </w:p>
-    <w:p>
-      <w:pPr>
-        <w:rPr>
-          <w:color w:val="FF0000"/>
-        </w:rPr>
-      </w:pPr>
-      <w:r>
-        <w:rPr>
-          <w:color w:val="FF0000"/>
-        </w:rPr>
-        <w:t>WHERE c.country_id = 'US'</w:t>
-      </w:r>
-    </w:p>
-    <w:p>
-      <w:pPr>
-        <w:rPr>
-          <w:color w:val="FF0000"/>
-        </w:rPr>
-      </w:pPr>
-      <w:r>
-        <w:rPr>
-          <w:color w:val="FF0000"/>
-        </w:rPr>
-        <w:t>AND e.salary BETWEEN 3400 AND 9500</w:t>
+        <w:t xml:space="preserve">JOIN HR_JOBS j ON </w:t>
+      </w:r>
+      <w:proofErr w:type="spellStart"/>
+      <w:r>
+        <w:rPr>
+          <w:color w:val="FF0000"/>
+        </w:rPr>
+        <w:t>e.job_id</w:t>
+      </w:r>
+      <w:proofErr w:type="spellEnd"/>
+      <w:r>
+        <w:rPr>
+          <w:color w:val="FF0000"/>
+        </w:rPr>
+        <w:t xml:space="preserve"> = </w:t>
+      </w:r>
+      <w:proofErr w:type="spellStart"/>
+      <w:r>
+        <w:rPr>
+          <w:color w:val="FF0000"/>
+        </w:rPr>
+        <w:t>j.job_id</w:t>
+      </w:r>
+      <w:proofErr w:type="spellEnd"/>
+    </w:p>
+    <w:p>
+      <w:pPr>
+        <w:rPr>
+          <w:color w:val="FF0000"/>
+        </w:rPr>
+      </w:pPr>
+      <w:r>
+        <w:rPr>
+          <w:color w:val="FF0000"/>
+        </w:rPr>
+        <w:t xml:space="preserve">JOIN HR_DEPARTMENTS d ON </w:t>
+      </w:r>
+      <w:proofErr w:type="spellStart"/>
+      <w:r>
+        <w:rPr>
+          <w:color w:val="FF0000"/>
+        </w:rPr>
+        <w:t>e.department_id</w:t>
+      </w:r>
+      <w:proofErr w:type="spellEnd"/>
+      <w:r>
+        <w:rPr>
+          <w:color w:val="FF0000"/>
+        </w:rPr>
+        <w:t xml:space="preserve"> = </w:t>
+      </w:r>
+      <w:proofErr w:type="spellStart"/>
+      <w:r>
+        <w:rPr>
+          <w:color w:val="FF0000"/>
+        </w:rPr>
+        <w:t>d.department_id</w:t>
+      </w:r>
+      <w:proofErr w:type="spellEnd"/>
+    </w:p>
+    <w:p>
+      <w:pPr>
+        <w:rPr>
+          <w:color w:val="FF0000"/>
+        </w:rPr>
+      </w:pPr>
+      <w:r>
+        <w:rPr>
+          <w:color w:val="FF0000"/>
+        </w:rPr>
+        <w:t xml:space="preserve">JOIN HR_LOCATIONS l ON </w:t>
+      </w:r>
+      <w:proofErr w:type="spellStart"/>
+      <w:r>
+        <w:rPr>
+          <w:color w:val="FF0000"/>
+        </w:rPr>
+        <w:t>d.location_id</w:t>
+      </w:r>
+      <w:proofErr w:type="spellEnd"/>
+      <w:r>
+        <w:rPr>
+          <w:color w:val="FF0000"/>
+        </w:rPr>
+        <w:t xml:space="preserve"> = </w:t>
+      </w:r>
+      <w:proofErr w:type="spellStart"/>
+      <w:r>
+        <w:rPr>
+          <w:color w:val="FF0000"/>
+        </w:rPr>
+        <w:t>l.location_id</w:t>
+      </w:r>
+      <w:proofErr w:type="spellEnd"/>
+    </w:p>
+    <w:p>
+      <w:pPr>
+        <w:rPr>
+          <w:color w:val="FF0000"/>
+        </w:rPr>
+      </w:pPr>
+      <w:r>
+        <w:rPr>
+          <w:color w:val="FF0000"/>
+        </w:rPr>
+        <w:t xml:space="preserve">JOIN HR_COUNTRIES c ON </w:t>
+      </w:r>
+      <w:proofErr w:type="spellStart"/>
+      <w:r>
+        <w:rPr>
+          <w:color w:val="FF0000"/>
+        </w:rPr>
+        <w:t>l.country_id</w:t>
+      </w:r>
+      <w:proofErr w:type="spellEnd"/>
+      <w:r>
+        <w:rPr>
+          <w:color w:val="FF0000"/>
+        </w:rPr>
+        <w:t xml:space="preserve"> = </w:t>
+      </w:r>
+      <w:proofErr w:type="spellStart"/>
+      <w:r>
+        <w:rPr>
+          <w:color w:val="FF0000"/>
+        </w:rPr>
+        <w:t>c.country_id</w:t>
+      </w:r>
+      <w:proofErr w:type="spellEnd"/>
+    </w:p>
+    <w:p>
+      <w:pPr>
+        <w:rPr>
+          <w:color w:val="FF0000"/>
+        </w:rPr>
+      </w:pPr>
+      <w:r>
+        <w:rPr>
+          <w:color w:val="FF0000"/>
+        </w:rPr>
+        <w:t xml:space="preserve">WHERE </w:t>
+      </w:r>
+      <w:proofErr w:type="spellStart"/>
+      <w:r>
+        <w:rPr>
+          <w:color w:val="FF0000"/>
+        </w:rPr>
+        <w:t>c.country_id</w:t>
+      </w:r>
+      <w:proofErr w:type="spellEnd"/>
+      <w:r>
+        <w:rPr>
+          <w:color w:val="FF0000"/>
+        </w:rPr>
+        <w:t xml:space="preserve"> = 'US'</w:t>
+      </w:r>
+    </w:p>
+    <w:p>
+      <w:pPr>
+        <w:rPr>
+          <w:color w:val="FF0000"/>
+        </w:rPr>
+      </w:pPr>
+      <w:r>
+        <w:rPr>
+          <w:color w:val="FF0000"/>
+        </w:rPr>
+        <w:t xml:space="preserve">AND </w:t>
+      </w:r>
+      <w:proofErr w:type="spellStart"/>
+      <w:r>
+        <w:rPr>
+          <w:color w:val="FF0000"/>
+        </w:rPr>
+        <w:t>e.salary</w:t>
+      </w:r>
+      <w:proofErr w:type="spellEnd"/>
+      <w:r>
+        <w:rPr>
+          <w:color w:val="FF0000"/>
+        </w:rPr>
+        <w:t xml:space="preserve"> BETWEEN 3400 AND 9500</w:t>
       </w:r>
     </w:p>
     <w:p>
@@ -3528,7 +4720,21 @@
           <w:color w:val="FF0000"/>
         </w:rPr>
         <w:lastRenderedPageBreak/>
-        <w:t>ORDER BY e.employee_id;</w:t>
+        <w:t xml:space="preserve">ORDER BY </w:t>
+      </w:r>
+      <w:proofErr w:type="spellStart"/>
+      <w:r>
+        <w:rPr>
+          <w:color w:val="FF0000"/>
+        </w:rPr>
+        <w:t>e.employee_id</w:t>
+      </w:r>
+      <w:proofErr w:type="spellEnd"/>
+      <w:r>
+        <w:rPr>
+          <w:color w:val="FF0000"/>
+        </w:rPr>
+        <w:t>;</w:t>
       </w:r>
       <w:r>
         <w:rPr>
@@ -3544,6 +4750,7 @@
       </w:r>
       <w:r>
         <w:rPr>
+          <w:noProof/>
           <w:color w:val="FF0000"/>
         </w:rPr>
         <w:drawing>
@@ -3599,13 +4806,34 @@
           <w:szCs w:val="28"/>
         </w:rPr>
       </w:pPr>
-      <w:r>
-        <w:rPr>
-          <w:b/>
-          <w:bCs/>
-          <w:sz w:val="28"/>
-          <w:szCs w:val="28"/>
-        </w:rPr>
+    </w:p>
+    <w:p>
+      <w:pPr>
+        <w:rPr>
+          <w:b/>
+          <w:bCs/>
+          <w:sz w:val="28"/>
+          <w:szCs w:val="28"/>
+        </w:rPr>
+      </w:pPr>
+    </w:p>
+    <w:p>
+      <w:pPr>
+        <w:rPr>
+          <w:b/>
+          <w:bCs/>
+          <w:sz w:val="28"/>
+          <w:szCs w:val="28"/>
+        </w:rPr>
+      </w:pPr>
+      <w:r>
+        <w:rPr>
+          <w:b/>
+          <w:bCs/>
+          <w:sz w:val="28"/>
+          <w:szCs w:val="28"/>
+        </w:rPr>
+        <w:lastRenderedPageBreak/>
         <w:t>Question #</w:t>
       </w:r>
       <w:r>
@@ -3659,87 +4887,122 @@
     <w:p>
       <w:pPr>
         <w:rPr>
+          <w:b/>
+          <w:bCs/>
+          <w:sz w:val="28"/>
+          <w:szCs w:val="28"/>
+        </w:rPr>
+      </w:pPr>
+      <w:r>
+        <w:rPr>
+          <w:b/>
+          <w:bCs/>
+          <w:sz w:val="28"/>
+          <w:szCs w:val="28"/>
+        </w:rPr>
+        <w:t>Question #</w:t>
+      </w:r>
+      <w:r>
+        <w:rPr>
+          <w:b/>
+          <w:bCs/>
+          <w:sz w:val="28"/>
+          <w:szCs w:val="28"/>
+        </w:rPr>
+        <w:t>10</w:t>
+      </w:r>
+    </w:p>
+    <w:p>
+      <w:pPr>
+        <w:rPr>
           <w:color w:val="000000" w:themeColor="text1"/>
         </w:rPr>
       </w:pPr>
-    </w:p>
-    <w:p>
-      <w:pPr>
-        <w:rPr>
-          <w:b/>
-          <w:bCs/>
-          <w:sz w:val="28"/>
-          <w:szCs w:val="28"/>
-        </w:rPr>
-      </w:pPr>
-      <w:r>
-        <w:rPr>
-          <w:b/>
-          <w:bCs/>
-          <w:sz w:val="28"/>
-          <w:szCs w:val="28"/>
-        </w:rPr>
-        <w:t>Question #</w:t>
-      </w:r>
-      <w:r>
-        <w:rPr>
-          <w:b/>
-          <w:bCs/>
-          <w:sz w:val="28"/>
-          <w:szCs w:val="28"/>
-        </w:rPr>
-        <w:t>10</w:t>
-      </w:r>
-    </w:p>
-    <w:p>
-      <w:pPr>
+      <w:r>
         <w:rPr>
           <w:color w:val="000000" w:themeColor="text1"/>
         </w:rPr>
-      </w:pPr>
-      <w:r>
+        <w:t xml:space="preserve">Explain the Scalar variables? </w:t>
+      </w:r>
+    </w:p>
+    <w:p>
+      <w:pPr>
         <w:rPr>
           <w:color w:val="000000" w:themeColor="text1"/>
         </w:rPr>
-        <w:t xml:space="preserve">Explain the Scalar variables? </w:t>
-      </w:r>
-    </w:p>
-    <w:p>
-      <w:pPr>
+      </w:pPr>
+      <w:r>
         <w:rPr>
           <w:color w:val="000000" w:themeColor="text1"/>
         </w:rPr>
-      </w:pPr>
+        <w:t xml:space="preserve">a)What type of data </w:t>
+      </w:r>
+      <w:proofErr w:type="gramStart"/>
       <w:r>
         <w:rPr>
           <w:color w:val="000000" w:themeColor="text1"/>
         </w:rPr>
-        <w:t xml:space="preserve">a)What type of data we can store them? </w:t>
-      </w:r>
-    </w:p>
-    <w:p>
-      <w:pPr>
+        <w:t>we can</w:t>
+      </w:r>
+      <w:proofErr w:type="gramEnd"/>
+      <w:r>
         <w:rPr>
           <w:color w:val="000000" w:themeColor="text1"/>
         </w:rPr>
-      </w:pPr>
-      <w:r>
+        <w:t xml:space="preserve"> store them? </w:t>
+      </w:r>
+    </w:p>
+    <w:p>
+      <w:pPr>
         <w:rPr>
           <w:color w:val="000000" w:themeColor="text1"/>
         </w:rPr>
-        <w:t xml:space="preserve">b)Which other data types we can store in them  (like CHAR  is one of them how about others? ..) </w:t>
-      </w:r>
-    </w:p>
-    <w:p>
-      <w:pPr>
+      </w:pPr>
+      <w:r>
         <w:rPr>
           <w:color w:val="000000" w:themeColor="text1"/>
         </w:rPr>
-      </w:pPr>
+        <w:t xml:space="preserve">b)Which other data types </w:t>
+      </w:r>
+      <w:proofErr w:type="gramStart"/>
       <w:r>
         <w:rPr>
           <w:color w:val="000000" w:themeColor="text1"/>
         </w:rPr>
+        <w:t>we can</w:t>
+      </w:r>
+      <w:proofErr w:type="gramEnd"/>
+      <w:r>
+        <w:rPr>
+          <w:color w:val="000000" w:themeColor="text1"/>
+        </w:rPr>
+        <w:t xml:space="preserve"> store in them  (like CHAR  is one of them how about others?</w:t>
+      </w:r>
+      <w:proofErr w:type="gramStart"/>
+      <w:r>
+        <w:rPr>
+          <w:color w:val="000000" w:themeColor="text1"/>
+        </w:rPr>
+        <w:t xml:space="preserve"> ..</w:t>
+      </w:r>
+      <w:proofErr w:type="gramEnd"/>
+      <w:r>
+        <w:rPr>
+          <w:color w:val="000000" w:themeColor="text1"/>
+        </w:rPr>
+        <w:t xml:space="preserve">) </w:t>
+      </w:r>
+    </w:p>
+    <w:p>
+      <w:pPr>
+        <w:rPr>
+          <w:color w:val="000000" w:themeColor="text1"/>
+        </w:rPr>
+      </w:pPr>
+      <w:r>
+        <w:rPr>
+          <w:color w:val="000000" w:themeColor="text1"/>
+        </w:rPr>
         <w:t>c)How and Why we use %TYPE… Provide some examples.</w:t>
       </w:r>
     </w:p>
@@ -3753,7 +5016,49 @@
         <w:rPr>
           <w:color w:val="000000" w:themeColor="text1"/>
         </w:rPr>
-        <w:t>d) How do you assign initial values to a variable ? give two options… If you do not have any initial value then what is going to be first value for those variable which you haven’t assign anything?</w:t>
+        <w:t xml:space="preserve">d) How do you assign initial values to a variable ? give two options… If you do not have any initial </w:t>
+      </w:r>
+      <w:proofErr w:type="gramStart"/>
+      <w:r>
+        <w:rPr>
+          <w:color w:val="000000" w:themeColor="text1"/>
+        </w:rPr>
+        <w:t>value</w:t>
+      </w:r>
+      <w:proofErr w:type="gramEnd"/>
+      <w:r>
+        <w:rPr>
+          <w:color w:val="000000" w:themeColor="text1"/>
+        </w:rPr>
+        <w:t xml:space="preserve"> then what is going to be first value for </w:t>
+      </w:r>
+      <w:proofErr w:type="gramStart"/>
+      <w:r>
+        <w:rPr>
+          <w:color w:val="000000" w:themeColor="text1"/>
+        </w:rPr>
+        <w:t>those variable</w:t>
+      </w:r>
+      <w:proofErr w:type="gramEnd"/>
+      <w:r>
+        <w:rPr>
+          <w:color w:val="000000" w:themeColor="text1"/>
+        </w:rPr>
+        <w:t xml:space="preserve"> which you haven’t </w:t>
+      </w:r>
+      <w:proofErr w:type="gramStart"/>
+      <w:r>
+        <w:rPr>
+          <w:color w:val="000000" w:themeColor="text1"/>
+        </w:rPr>
+        <w:t>assign</w:t>
+      </w:r>
+      <w:proofErr w:type="gramEnd"/>
+      <w:r>
+        <w:rPr>
+          <w:color w:val="000000" w:themeColor="text1"/>
+        </w:rPr>
+        <w:t xml:space="preserve"> anything?</w:t>
       </w:r>
     </w:p>
     <w:p>
@@ -4617,10 +5922,12 @@
     <w:rsid w:val="005019DA"/>
     <w:rsid w:val="00587B9F"/>
     <w:rsid w:val="005F16C5"/>
+    <w:rsid w:val="006120B2"/>
     <w:rsid w:val="0069118B"/>
     <w:rsid w:val="007A04C5"/>
     <w:rsid w:val="008B7822"/>
     <w:rsid w:val="00913323"/>
+    <w:rsid w:val="009765B0"/>
     <w:rsid w:val="00A41503"/>
     <w:rsid w:val="00B2664F"/>
     <w:rsid w:val="00B83D72"/>

</xml_diff>

<commit_message>
vault backup: 2025-06-09 16:13:58
</commit_message>
<xml_diff>
--- a/Centennial/Summer-Term3/COMP214-AdvancedDatabaseConcepts/LucasVandermaarel_Assigment#1_ (SubQ, Joins, Analytics) - V2.docx
+++ b/Centennial/Summer-Term3/COMP214-AdvancedDatabaseConcepts/LucasVandermaarel_Assigment#1_ (SubQ, Joins, Analytics) - V2.docx
@@ -122,7 +122,7 @@
                     </pic:cNvPicPr>
                   </pic:nvPicPr>
                   <pic:blipFill>
-                    <a:blip r:embed="rId4">
+                    <a:blip r:embed="rId5">
                       <a:extLst>
                         <a:ext uri="{28A0092B-C50C-407E-A947-70E740481C1C}">
                           <a14:useLocalDpi xmlns:a14="http://schemas.microsoft.com/office/drawing/2010/main" val="0"/>
@@ -510,7 +510,7 @@
                     <w:lang w:val="en-CA" w:eastAsia="en-CA"/>
                   </w:rPr>
                 </w:pPr>
-                <w:hyperlink r:id="rId5" w:tgtFrame="_blank" w:history="1">
+                <w:hyperlink r:id="rId6" w:tgtFrame="_blank" w:history="1">
                   <w:r>
                     <w:rPr>
                       <w:rFonts w:ascii="Roboto" w:eastAsia="Times New Roman" w:hAnsi="Roboto" w:cs="Times New Roman"/>
@@ -1197,7 +1197,7 @@
                     <pic:cNvPicPr/>
                   </pic:nvPicPr>
                   <pic:blipFill>
-                    <a:blip r:embed="rId6"/>
+                    <a:blip r:embed="rId7"/>
                     <a:stretch>
                       <a:fillRect/>
                     </a:stretch>
@@ -1382,7 +1382,7 @@
                     <pic:cNvPicPr/>
                   </pic:nvPicPr>
                   <pic:blipFill>
-                    <a:blip r:embed="rId7"/>
+                    <a:blip r:embed="rId8"/>
                     <a:stretch>
                       <a:fillRect/>
                     </a:stretch>
@@ -1925,7 +1925,7 @@
                     <pic:cNvPicPr/>
                   </pic:nvPicPr>
                   <pic:blipFill>
-                    <a:blip r:embed="rId8"/>
+                    <a:blip r:embed="rId9"/>
                     <a:stretch>
                       <a:fillRect/>
                     </a:stretch>
@@ -1951,13 +1951,54 @@
     <w:p/>
     <w:p/>
     <w:p>
-      <w:r>
-        <w:rPr>
-          <w:b/>
-          <w:bCs/>
-          <w:sz w:val="28"/>
-          <w:szCs w:val="28"/>
-        </w:rPr>
+      <w:pPr>
+        <w:rPr>
+          <w:b/>
+          <w:bCs/>
+          <w:sz w:val="28"/>
+          <w:szCs w:val="28"/>
+        </w:rPr>
+      </w:pPr>
+    </w:p>
+    <w:p>
+      <w:pPr>
+        <w:rPr>
+          <w:b/>
+          <w:bCs/>
+          <w:sz w:val="28"/>
+          <w:szCs w:val="28"/>
+        </w:rPr>
+      </w:pPr>
+    </w:p>
+    <w:p>
+      <w:pPr>
+        <w:rPr>
+          <w:b/>
+          <w:bCs/>
+          <w:sz w:val="28"/>
+          <w:szCs w:val="28"/>
+        </w:rPr>
+      </w:pPr>
+    </w:p>
+    <w:p>
+      <w:pPr>
+        <w:rPr>
+          <w:b/>
+          <w:bCs/>
+          <w:sz w:val="28"/>
+          <w:szCs w:val="28"/>
+        </w:rPr>
+      </w:pPr>
+    </w:p>
+    <w:p>
+      <w:r>
+        <w:rPr>
+          <w:b/>
+          <w:bCs/>
+          <w:sz w:val="28"/>
+          <w:szCs w:val="28"/>
+        </w:rPr>
+        <w:lastRenderedPageBreak/>
         <w:t>Question 2</w:t>
       </w:r>
     </w:p>
@@ -1993,7 +2034,6 @@
     </w:p>
     <w:p>
       <w:r>
-        <w:lastRenderedPageBreak/>
         <w:t xml:space="preserve">PS: </w:t>
       </w:r>
       <w:proofErr w:type="gramStart"/>
@@ -2158,7 +2198,7 @@
         <w:rPr>
           <w:color w:val="FF0000"/>
         </w:rPr>
-        <w:t xml:space="preserve"> count(*)</w:t>
+        <w:t xml:space="preserve"> count(*) as "Orders Delayed"</w:t>
       </w:r>
     </w:p>
     <w:p>
@@ -2224,8 +2264,22 @@
         <w:rPr>
           <w:color w:val="FF0000"/>
         </w:rPr>
-        <w:t>HAVING COUNT(*) &gt;= 2;</w:t>
-      </w:r>
+        <w:t xml:space="preserve">HAVING COUNT(*) &gt;= </w:t>
+      </w:r>
+      <w:proofErr w:type="gramStart"/>
+      <w:r>
+        <w:rPr>
+          <w:color w:val="FF0000"/>
+        </w:rPr>
+        <w:t>2;</w:t>
+      </w:r>
+      <w:r>
+        <w:rPr>
+          <w:color w:val="FF0000"/>
+        </w:rPr>
+        <w:t>;</w:t>
+      </w:r>
+      <w:proofErr w:type="gramEnd"/>
       <w:r>
         <w:rPr>
           <w:color w:val="FF0000"/>
@@ -2253,14 +2307,13 @@
       </w:r>
       <w:r>
         <w:rPr>
-          <w:noProof/>
           <w:color w:val="FF0000"/>
         </w:rPr>
         <w:drawing>
-          <wp:inline distT="0" distB="0" distL="0" distR="0" wp14:anchorId="7108B43D" wp14:editId="36B91002">
-            <wp:extent cx="5943600" cy="5590540"/>
-            <wp:effectExtent l="0" t="0" r="0" b="0"/>
-            <wp:docPr id="795777993" name="Picture 1" descr="A screenshot of a computer&#10;&#10;AI-generated content may be incorrect."/>
+          <wp:inline distT="0" distB="0" distL="0" distR="0" wp14:anchorId="03274EC1" wp14:editId="5EA8853F">
+            <wp:extent cx="5943600" cy="6467475"/>
+            <wp:effectExtent l="0" t="0" r="0" b="9525"/>
+            <wp:docPr id="331203914" name="Picture 1" descr="A screenshot of a computer&#10;&#10;AI-generated content may be incorrect."/>
             <wp:cNvGraphicFramePr>
               <a:graphicFrameLocks xmlns:a="http://schemas.openxmlformats.org/drawingml/2006/main" noChangeAspect="1"/>
             </wp:cNvGraphicFramePr>
@@ -2268,135 +2321,7 @@
               <a:graphicData uri="http://schemas.openxmlformats.org/drawingml/2006/picture">
                 <pic:pic xmlns:pic="http://schemas.openxmlformats.org/drawingml/2006/picture">
                   <pic:nvPicPr>
-                    <pic:cNvPr id="795777993" name="Picture 1" descr="A screenshot of a computer&#10;&#10;AI-generated content may be incorrect."/>
-                    <pic:cNvPicPr/>
-                  </pic:nvPicPr>
-                  <pic:blipFill>
-                    <a:blip r:embed="rId9"/>
-                    <a:stretch>
-                      <a:fillRect/>
-                    </a:stretch>
-                  </pic:blipFill>
-                  <pic:spPr>
-                    <a:xfrm>
-                      <a:off x="0" y="0"/>
-                      <a:ext cx="5943600" cy="5590540"/>
-                    </a:xfrm>
-                    <a:prstGeom prst="rect">
-                      <a:avLst/>
-                    </a:prstGeom>
-                  </pic:spPr>
-                </pic:pic>
-              </a:graphicData>
-            </a:graphic>
-          </wp:inline>
-        </w:drawing>
-      </w:r>
-    </w:p>
-    <w:p>
-      <w:r>
-        <w:t xml:space="preserve">  </w:t>
-      </w:r>
-    </w:p>
-    <w:p>
-      <w:r>
-        <w:rPr>
-          <w:b/>
-          <w:bCs/>
-          <w:sz w:val="28"/>
-          <w:szCs w:val="28"/>
-        </w:rPr>
-        <w:t xml:space="preserve">Question 3 </w:t>
-      </w:r>
-    </w:p>
-    <w:p>
-      <w:r>
-        <w:t xml:space="preserve">Display </w:t>
-      </w:r>
-      <w:r>
-        <w:t>how many times this book</w:t>
-      </w:r>
-      <w:r>
-        <w:t xml:space="preserve"> (ISBN no  </w:t>
-      </w:r>
-      <w:r>
-        <w:t>3437212490</w:t>
-      </w:r>
-      <w:r>
-        <w:t>)</w:t>
-      </w:r>
-      <w:r>
-        <w:t xml:space="preserve"> has been sold among all orders </w:t>
-      </w:r>
-    </w:p>
-    <w:p/>
-    <w:p/>
-    <w:p>
-      <w:pPr>
-        <w:rPr>
-          <w:color w:val="FF0000"/>
-        </w:rPr>
-      </w:pPr>
-      <w:r>
-        <w:rPr>
-          <w:color w:val="FF0000"/>
-        </w:rPr>
-        <w:t>SELECT SUM(quantity)</w:t>
-      </w:r>
-    </w:p>
-    <w:p>
-      <w:pPr>
-        <w:rPr>
-          <w:color w:val="FF0000"/>
-        </w:rPr>
-      </w:pPr>
-      <w:r>
-        <w:rPr>
-          <w:color w:val="FF0000"/>
-        </w:rPr>
-        <w:t>FROM JL_ORDERITEMS</w:t>
-      </w:r>
-    </w:p>
-    <w:p>
-      <w:pPr>
-        <w:rPr>
-          <w:color w:val="FF0000"/>
-        </w:rPr>
-      </w:pPr>
-      <w:r>
-        <w:rPr>
-          <w:color w:val="FF0000"/>
-        </w:rPr>
-        <w:t>WHERE ISBN = '3437212490</w:t>
-      </w:r>
-      <w:proofErr w:type="gramStart"/>
-      <w:r>
-        <w:rPr>
-          <w:color w:val="FF0000"/>
-        </w:rPr>
-        <w:t>';</w:t>
-      </w:r>
-      <w:proofErr w:type="gramEnd"/>
-    </w:p>
-    <w:p>
-      <w:r>
-        <w:rPr>
-          <w:noProof/>
-        </w:rPr>
-        <w:lastRenderedPageBreak/>
-        <w:drawing>
-          <wp:inline distT="0" distB="0" distL="0" distR="0" wp14:anchorId="18512DB2" wp14:editId="1A1AC94E">
-            <wp:extent cx="5943600" cy="5627370"/>
-            <wp:effectExtent l="0" t="0" r="0" b="0"/>
-            <wp:docPr id="1369913892" name="Picture 1" descr="A screenshot of a computer&#10;&#10;AI-generated content may be incorrect."/>
-            <wp:cNvGraphicFramePr>
-              <a:graphicFrameLocks xmlns:a="http://schemas.openxmlformats.org/drawingml/2006/main" noChangeAspect="1"/>
-            </wp:cNvGraphicFramePr>
-            <a:graphic xmlns:a="http://schemas.openxmlformats.org/drawingml/2006/main">
-              <a:graphicData uri="http://schemas.openxmlformats.org/drawingml/2006/picture">
-                <pic:pic xmlns:pic="http://schemas.openxmlformats.org/drawingml/2006/picture">
-                  <pic:nvPicPr>
-                    <pic:cNvPr id="1369913892" name="Picture 1" descr="A screenshot of a computer&#10;&#10;AI-generated content may be incorrect."/>
+                    <pic:cNvPr id="331203914" name="Picture 1" descr="A screenshot of a computer&#10;&#10;AI-generated content may be incorrect."/>
                     <pic:cNvPicPr/>
                   </pic:nvPicPr>
                   <pic:blipFill>
@@ -2408,7 +2333,7 @@
                   <pic:spPr>
                     <a:xfrm>
                       <a:off x="0" y="0"/>
-                      <a:ext cx="5943600" cy="5627370"/>
+                      <a:ext cx="5943600" cy="6467475"/>
                     </a:xfrm>
                     <a:prstGeom prst="rect">
                       <a:avLst/>
@@ -2421,75 +2346,217 @@
         </w:drawing>
       </w:r>
     </w:p>
+    <w:p>
+      <w:r>
+        <w:t xml:space="preserve">  </w:t>
+      </w:r>
+    </w:p>
+    <w:p>
+      <w:pPr>
+        <w:rPr>
+          <w:b/>
+          <w:bCs/>
+          <w:sz w:val="28"/>
+          <w:szCs w:val="28"/>
+        </w:rPr>
+      </w:pPr>
+    </w:p>
+    <w:p>
+      <w:pPr>
+        <w:rPr>
+          <w:b/>
+          <w:bCs/>
+          <w:sz w:val="28"/>
+          <w:szCs w:val="28"/>
+        </w:rPr>
+      </w:pPr>
+    </w:p>
+    <w:p>
+      <w:pPr>
+        <w:rPr>
+          <w:b/>
+          <w:bCs/>
+          <w:sz w:val="28"/>
+          <w:szCs w:val="28"/>
+        </w:rPr>
+      </w:pPr>
+    </w:p>
+    <w:p>
+      <w:r>
+        <w:rPr>
+          <w:b/>
+          <w:bCs/>
+          <w:sz w:val="28"/>
+          <w:szCs w:val="28"/>
+        </w:rPr>
+        <w:lastRenderedPageBreak/>
+        <w:t xml:space="preserve">Question 3 </w:t>
+      </w:r>
+    </w:p>
+    <w:p>
+      <w:r>
+        <w:t xml:space="preserve">Display </w:t>
+      </w:r>
+      <w:r>
+        <w:t>how many times this book</w:t>
+      </w:r>
+      <w:r>
+        <w:t xml:space="preserve"> (ISBN no  </w:t>
+      </w:r>
+      <w:r>
+        <w:t>3437212490</w:t>
+      </w:r>
+      <w:r>
+        <w:t>)</w:t>
+      </w:r>
+      <w:r>
+        <w:t xml:space="preserve"> has been sold among all orders </w:t>
+      </w:r>
+    </w:p>
     <w:p/>
     <w:p/>
     <w:p>
       <w:pPr>
         <w:rPr>
-          <w:b/>
-          <w:bCs/>
-          <w:sz w:val="28"/>
-          <w:szCs w:val="28"/>
-        </w:rPr>
-      </w:pPr>
-    </w:p>
-    <w:p>
-      <w:pPr>
-        <w:rPr>
-          <w:b/>
-          <w:bCs/>
-          <w:sz w:val="28"/>
-          <w:szCs w:val="28"/>
-        </w:rPr>
-      </w:pPr>
-      <w:r>
-        <w:rPr>
-          <w:b/>
-          <w:bCs/>
-          <w:sz w:val="28"/>
-          <w:szCs w:val="28"/>
-        </w:rPr>
-        <w:t xml:space="preserve"> </w:t>
-      </w:r>
-    </w:p>
-    <w:p>
-      <w:pPr>
-        <w:rPr>
-          <w:b/>
-          <w:bCs/>
-          <w:sz w:val="28"/>
-          <w:szCs w:val="28"/>
-        </w:rPr>
-      </w:pPr>
-    </w:p>
-    <w:p>
-      <w:pPr>
-        <w:rPr>
-          <w:b/>
-          <w:bCs/>
-          <w:sz w:val="28"/>
-          <w:szCs w:val="28"/>
-        </w:rPr>
-      </w:pPr>
-    </w:p>
-    <w:p>
-      <w:pPr>
-        <w:rPr>
-          <w:b/>
-          <w:bCs/>
-          <w:sz w:val="28"/>
-          <w:szCs w:val="28"/>
-        </w:rPr>
-      </w:pPr>
-    </w:p>
-    <w:p>
-      <w:r>
-        <w:rPr>
-          <w:b/>
-          <w:bCs/>
-          <w:sz w:val="28"/>
-          <w:szCs w:val="28"/>
-        </w:rPr>
+          <w:color w:val="FF0000"/>
+        </w:rPr>
+      </w:pPr>
+      <w:r>
+        <w:rPr>
+          <w:color w:val="FF0000"/>
+        </w:rPr>
+        <w:t>SELECT SUM(quantity)as "Total Sold"</w:t>
+      </w:r>
+    </w:p>
+    <w:p>
+      <w:pPr>
+        <w:rPr>
+          <w:color w:val="FF0000"/>
+        </w:rPr>
+      </w:pPr>
+      <w:r>
+        <w:rPr>
+          <w:color w:val="FF0000"/>
+        </w:rPr>
+        <w:t>FROM JL_ORDERITEMS</w:t>
+      </w:r>
+    </w:p>
+    <w:p>
+      <w:r>
+        <w:rPr>
+          <w:color w:val="FF0000"/>
+        </w:rPr>
+        <w:t>WHERE ISBN = '3437212490</w:t>
+      </w:r>
+      <w:proofErr w:type="gramStart"/>
+      <w:r>
+        <w:rPr>
+          <w:color w:val="FF0000"/>
+        </w:rPr>
+        <w:t>';</w:t>
+      </w:r>
+      <w:proofErr w:type="gramEnd"/>
+    </w:p>
+    <w:p/>
+    <w:p>
+      <w:r>
+        <w:lastRenderedPageBreak/>
+        <w:drawing>
+          <wp:inline distT="0" distB="0" distL="0" distR="0" wp14:anchorId="660A5571" wp14:editId="27137B80">
+            <wp:extent cx="5943600" cy="6463030"/>
+            <wp:effectExtent l="0" t="0" r="0" b="0"/>
+            <wp:docPr id="1449383609" name="Picture 1" descr="A screenshot of a computer&#10;&#10;AI-generated content may be incorrect."/>
+            <wp:cNvGraphicFramePr>
+              <a:graphicFrameLocks xmlns:a="http://schemas.openxmlformats.org/drawingml/2006/main" noChangeAspect="1"/>
+            </wp:cNvGraphicFramePr>
+            <a:graphic xmlns:a="http://schemas.openxmlformats.org/drawingml/2006/main">
+              <a:graphicData uri="http://schemas.openxmlformats.org/drawingml/2006/picture">
+                <pic:pic xmlns:pic="http://schemas.openxmlformats.org/drawingml/2006/picture">
+                  <pic:nvPicPr>
+                    <pic:cNvPr id="1449383609" name="Picture 1" descr="A screenshot of a computer&#10;&#10;AI-generated content may be incorrect."/>
+                    <pic:cNvPicPr/>
+                  </pic:nvPicPr>
+                  <pic:blipFill>
+                    <a:blip r:embed="rId11"/>
+                    <a:stretch>
+                      <a:fillRect/>
+                    </a:stretch>
+                  </pic:blipFill>
+                  <pic:spPr>
+                    <a:xfrm>
+                      <a:off x="0" y="0"/>
+                      <a:ext cx="5943600" cy="6463030"/>
+                    </a:xfrm>
+                    <a:prstGeom prst="rect">
+                      <a:avLst/>
+                    </a:prstGeom>
+                  </pic:spPr>
+                </pic:pic>
+              </a:graphicData>
+            </a:graphic>
+          </wp:inline>
+        </w:drawing>
+      </w:r>
+    </w:p>
+    <w:p>
+      <w:pPr>
+        <w:rPr>
+          <w:b/>
+          <w:bCs/>
+          <w:sz w:val="28"/>
+          <w:szCs w:val="28"/>
+        </w:rPr>
+      </w:pPr>
+    </w:p>
+    <w:p>
+      <w:pPr>
+        <w:rPr>
+          <w:b/>
+          <w:bCs/>
+          <w:sz w:val="28"/>
+          <w:szCs w:val="28"/>
+        </w:rPr>
+      </w:pPr>
+    </w:p>
+    <w:p>
+      <w:pPr>
+        <w:rPr>
+          <w:b/>
+          <w:bCs/>
+          <w:sz w:val="28"/>
+          <w:szCs w:val="28"/>
+        </w:rPr>
+      </w:pPr>
+    </w:p>
+    <w:p>
+      <w:pPr>
+        <w:rPr>
+          <w:b/>
+          <w:bCs/>
+          <w:sz w:val="28"/>
+          <w:szCs w:val="28"/>
+        </w:rPr>
+      </w:pPr>
+    </w:p>
+    <w:p>
+      <w:pPr>
+        <w:rPr>
+          <w:b/>
+          <w:bCs/>
+          <w:sz w:val="28"/>
+          <w:szCs w:val="28"/>
+        </w:rPr>
+      </w:pPr>
+    </w:p>
+    <w:p>
+      <w:r>
+        <w:rPr>
+          <w:b/>
+          <w:bCs/>
+          <w:sz w:val="28"/>
+          <w:szCs w:val="28"/>
+        </w:rPr>
+        <w:lastRenderedPageBreak/>
         <w:t>Question 4</w:t>
       </w:r>
       <w:r>
@@ -2512,7 +2579,6 @@
           <w:sz w:val="28"/>
           <w:szCs w:val="28"/>
         </w:rPr>
-        <w:lastRenderedPageBreak/>
         <w:t xml:space="preserve">Create a </w:t>
       </w:r>
       <w:proofErr w:type="gramStart"/>
@@ -3024,7 +3090,7 @@
                     <pic:cNvPicPr/>
                   </pic:nvPicPr>
                   <pic:blipFill>
-                    <a:blip r:embed="rId11"/>
+                    <a:blip r:embed="rId12"/>
                     <a:stretch>
                       <a:fillRect/>
                     </a:stretch>
@@ -3056,13 +3122,74 @@
       </w:pPr>
     </w:p>
     <w:p>
-      <w:r>
-        <w:rPr>
-          <w:b/>
-          <w:bCs/>
-          <w:sz w:val="28"/>
-          <w:szCs w:val="28"/>
-        </w:rPr>
+      <w:pPr>
+        <w:rPr>
+          <w:b/>
+          <w:bCs/>
+          <w:sz w:val="28"/>
+          <w:szCs w:val="28"/>
+        </w:rPr>
+      </w:pPr>
+    </w:p>
+    <w:p>
+      <w:pPr>
+        <w:rPr>
+          <w:b/>
+          <w:bCs/>
+          <w:sz w:val="28"/>
+          <w:szCs w:val="28"/>
+        </w:rPr>
+      </w:pPr>
+    </w:p>
+    <w:p>
+      <w:pPr>
+        <w:rPr>
+          <w:b/>
+          <w:bCs/>
+          <w:sz w:val="28"/>
+          <w:szCs w:val="28"/>
+        </w:rPr>
+      </w:pPr>
+    </w:p>
+    <w:p>
+      <w:pPr>
+        <w:rPr>
+          <w:b/>
+          <w:bCs/>
+          <w:sz w:val="28"/>
+          <w:szCs w:val="28"/>
+        </w:rPr>
+      </w:pPr>
+    </w:p>
+    <w:p>
+      <w:pPr>
+        <w:rPr>
+          <w:b/>
+          <w:bCs/>
+          <w:sz w:val="28"/>
+          <w:szCs w:val="28"/>
+        </w:rPr>
+      </w:pPr>
+    </w:p>
+    <w:p>
+      <w:pPr>
+        <w:rPr>
+          <w:b/>
+          <w:bCs/>
+          <w:sz w:val="28"/>
+          <w:szCs w:val="28"/>
+        </w:rPr>
+      </w:pPr>
+    </w:p>
+    <w:p>
+      <w:r>
+        <w:rPr>
+          <w:b/>
+          <w:bCs/>
+          <w:sz w:val="28"/>
+          <w:szCs w:val="28"/>
+        </w:rPr>
+        <w:lastRenderedPageBreak/>
         <w:t>Question 5</w:t>
       </w:r>
       <w:r>
@@ -3147,100 +3274,107 @@
         <w:rPr>
           <w:color w:val="FF0000"/>
         </w:rPr>
+        <w:t>FROM JL_ORDERS</w:t>
+      </w:r>
+    </w:p>
+    <w:p>
+      <w:pPr>
+        <w:rPr>
+          <w:color w:val="FF0000"/>
+        </w:rPr>
+      </w:pPr>
+      <w:r>
+        <w:rPr>
+          <w:color w:val="FF0000"/>
+        </w:rPr>
+        <w:t xml:space="preserve">WHERE </w:t>
+      </w:r>
+      <w:proofErr w:type="spellStart"/>
+      <w:r>
+        <w:rPr>
+          <w:color w:val="FF0000"/>
+        </w:rPr>
+        <w:t>shipdate-orderdate</w:t>
+      </w:r>
+      <w:proofErr w:type="spellEnd"/>
+      <w:r>
+        <w:rPr>
+          <w:color w:val="FF0000"/>
+        </w:rPr>
+        <w:t xml:space="preserve"> = (</w:t>
+      </w:r>
+    </w:p>
+    <w:p>
+      <w:pPr>
+        <w:rPr>
+          <w:color w:val="FF0000"/>
+        </w:rPr>
+      </w:pPr>
+      <w:r>
+        <w:rPr>
+          <w:color w:val="FF0000"/>
+        </w:rPr>
+        <w:t xml:space="preserve">    SELECT MAX(</w:t>
+      </w:r>
+      <w:proofErr w:type="spellStart"/>
+      <w:r>
+        <w:rPr>
+          <w:color w:val="FF0000"/>
+        </w:rPr>
+        <w:t>shipdate-orderdate</w:t>
+      </w:r>
+      <w:proofErr w:type="spellEnd"/>
+      <w:r>
+        <w:rPr>
+          <w:color w:val="FF0000"/>
+        </w:rPr>
+        <w:t>)</w:t>
+      </w:r>
+    </w:p>
+    <w:p>
+      <w:pPr>
+        <w:rPr>
+          <w:color w:val="FF0000"/>
+        </w:rPr>
+      </w:pPr>
+      <w:r>
+        <w:rPr>
+          <w:color w:val="FF0000"/>
+        </w:rPr>
+        <w:t xml:space="preserve">    FROM JL_ORDERS</w:t>
+      </w:r>
+    </w:p>
+    <w:p>
+      <w:pPr>
+        <w:rPr>
+          <w:color w:val="FF0000"/>
+        </w:rPr>
+      </w:pPr>
+      <w:r>
+        <w:rPr>
+          <w:color w:val="FF0000"/>
+        </w:rPr>
+        <w:t>);</w:t>
+      </w:r>
+    </w:p>
+    <w:p>
+      <w:r>
+        <w:rPr>
+          <w:noProof/>
+        </w:rPr>
         <w:lastRenderedPageBreak/>
-        <w:t>FROM JL_ORDERS</w:t>
-      </w:r>
-    </w:p>
-    <w:p>
-      <w:pPr>
-        <w:rPr>
-          <w:color w:val="FF0000"/>
-        </w:rPr>
-      </w:pPr>
-      <w:r>
-        <w:rPr>
-          <w:color w:val="FF0000"/>
-        </w:rPr>
-        <w:t xml:space="preserve">WHERE </w:t>
-      </w:r>
-      <w:proofErr w:type="spellStart"/>
-      <w:r>
-        <w:rPr>
-          <w:color w:val="FF0000"/>
-        </w:rPr>
-        <w:t>shipdate-orderdate</w:t>
-      </w:r>
-      <w:proofErr w:type="spellEnd"/>
-      <w:r>
-        <w:rPr>
-          <w:color w:val="FF0000"/>
-        </w:rPr>
-        <w:t xml:space="preserve"> = (</w:t>
-      </w:r>
-    </w:p>
-    <w:p>
-      <w:pPr>
-        <w:rPr>
-          <w:color w:val="FF0000"/>
-        </w:rPr>
-      </w:pPr>
-      <w:r>
-        <w:rPr>
-          <w:color w:val="FF0000"/>
-        </w:rPr>
-        <w:t xml:space="preserve">    SELECT MAX(</w:t>
-      </w:r>
-      <w:proofErr w:type="spellStart"/>
-      <w:r>
-        <w:rPr>
-          <w:color w:val="FF0000"/>
-        </w:rPr>
-        <w:t>shipdate-orderdate</w:t>
-      </w:r>
-      <w:proofErr w:type="spellEnd"/>
-      <w:r>
-        <w:rPr>
-          <w:color w:val="FF0000"/>
-        </w:rPr>
-        <w:t>)</w:t>
-      </w:r>
-    </w:p>
-    <w:p>
-      <w:pPr>
-        <w:rPr>
-          <w:color w:val="FF0000"/>
-        </w:rPr>
-      </w:pPr>
-      <w:r>
-        <w:rPr>
-          <w:color w:val="FF0000"/>
-        </w:rPr>
-        <w:t xml:space="preserve">    FROM JL_ORDERS</w:t>
-      </w:r>
-    </w:p>
-    <w:p>
-      <w:pPr>
-        <w:rPr>
-          <w:color w:val="FF0000"/>
-        </w:rPr>
-      </w:pPr>
-      <w:r>
-        <w:rPr>
-          <w:color w:val="FF0000"/>
-        </w:rPr>
-        <w:t>);</w:t>
-      </w:r>
-    </w:p>
-    <w:p/>
-    <w:p>
-      <w:r>
-        <w:rPr>
-          <w:noProof/>
-        </w:rPr>
         <w:drawing>
-          <wp:inline distT="0" distB="0" distL="0" distR="0" wp14:anchorId="7A5D354B" wp14:editId="2ADE9635">
-            <wp:extent cx="5943600" cy="5599430"/>
-            <wp:effectExtent l="0" t="0" r="0" b="1270"/>
+          <wp:anchor distT="0" distB="0" distL="114300" distR="114300" simplePos="0" relativeHeight="251660288" behindDoc="0" locked="0" layoutInCell="1" allowOverlap="1" wp14:anchorId="7A5D354B" wp14:editId="6472472B">
+            <wp:simplePos x="0" y="0"/>
+            <wp:positionH relativeFrom="column">
+              <wp:posOffset>0</wp:posOffset>
+            </wp:positionH>
+            <wp:positionV relativeFrom="paragraph">
+              <wp:posOffset>0</wp:posOffset>
+            </wp:positionV>
+            <wp:extent cx="5695950" cy="5366120"/>
+            <wp:effectExtent l="0" t="0" r="9525" b="6985"/>
+            <wp:wrapSquare wrapText="bothSides"/>
             <wp:docPr id="86533763" name="Picture 1" descr="A screenshot of a computer&#10;&#10;AI-generated content may be incorrect."/>
             <wp:cNvGraphicFramePr>
               <a:graphicFrameLocks xmlns:a="http://schemas.openxmlformats.org/drawingml/2006/main" noChangeAspect="1"/>
@@ -3253,7 +3387,13 @@
                     <pic:cNvPicPr/>
                   </pic:nvPicPr>
                   <pic:blipFill>
-                    <a:blip r:embed="rId12"/>
+                    <a:blip r:embed="rId13">
+                      <a:extLst>
+                        <a:ext uri="{28A0092B-C50C-407E-A947-70E740481C1C}">
+                          <a14:useLocalDpi xmlns:a14="http://schemas.microsoft.com/office/drawing/2010/main" val="0"/>
+                        </a:ext>
+                      </a:extLst>
+                    </a:blip>
                     <a:stretch>
                       <a:fillRect/>
                     </a:stretch>
@@ -3261,7 +3401,7 @@
                   <pic:spPr>
                     <a:xfrm>
                       <a:off x="0" y="0"/>
-                      <a:ext cx="5943600" cy="5599430"/>
+                      <a:ext cx="5695950" cy="5366120"/>
                     </a:xfrm>
                     <a:prstGeom prst="rect">
                       <a:avLst/>
@@ -3270,7 +3410,13 @@
                 </pic:pic>
               </a:graphicData>
             </a:graphic>
-          </wp:inline>
+            <wp14:sizeRelH relativeFrom="margin">
+              <wp14:pctWidth>0</wp14:pctWidth>
+            </wp14:sizeRelH>
+            <wp14:sizeRelV relativeFrom="margin">
+              <wp14:pctHeight>0</wp14:pctHeight>
+            </wp14:sizeRelV>
+          </wp:anchor>
         </w:drawing>
       </w:r>
     </w:p>
@@ -3293,19 +3439,89 @@
           <w:szCs w:val="28"/>
         </w:rPr>
       </w:pPr>
-      <w:r>
-        <w:rPr>
-          <w:b/>
-          <w:bCs/>
-          <w:sz w:val="28"/>
-          <w:szCs w:val="28"/>
-        </w:rPr>
+    </w:p>
+    <w:p>
+      <w:pPr>
+        <w:rPr>
+          <w:b/>
+          <w:bCs/>
+          <w:sz w:val="28"/>
+          <w:szCs w:val="28"/>
+        </w:rPr>
+      </w:pPr>
+    </w:p>
+    <w:p>
+      <w:pPr>
+        <w:rPr>
+          <w:b/>
+          <w:bCs/>
+          <w:sz w:val="28"/>
+          <w:szCs w:val="28"/>
+        </w:rPr>
+      </w:pPr>
+    </w:p>
+    <w:p>
+      <w:pPr>
+        <w:rPr>
+          <w:b/>
+          <w:bCs/>
+          <w:sz w:val="28"/>
+          <w:szCs w:val="28"/>
+        </w:rPr>
+      </w:pPr>
+    </w:p>
+    <w:p>
+      <w:pPr>
+        <w:rPr>
+          <w:b/>
+          <w:bCs/>
+          <w:sz w:val="28"/>
+          <w:szCs w:val="28"/>
+        </w:rPr>
+      </w:pPr>
+    </w:p>
+    <w:p>
+      <w:pPr>
+        <w:rPr>
+          <w:b/>
+          <w:bCs/>
+          <w:sz w:val="28"/>
+          <w:szCs w:val="28"/>
+        </w:rPr>
+      </w:pPr>
+    </w:p>
+    <w:p>
+      <w:pPr>
+        <w:rPr>
+          <w:b/>
+          <w:bCs/>
+          <w:sz w:val="28"/>
+          <w:szCs w:val="28"/>
+        </w:rPr>
+      </w:pPr>
+    </w:p>
+    <w:p>
+      <w:pPr>
+        <w:rPr>
+          <w:b/>
+          <w:bCs/>
+          <w:sz w:val="28"/>
+          <w:szCs w:val="28"/>
+        </w:rPr>
+      </w:pPr>
+      <w:r>
+        <w:rPr>
+          <w:b/>
+          <w:bCs/>
+          <w:sz w:val="28"/>
+          <w:szCs w:val="28"/>
+        </w:rPr>
+        <w:lastRenderedPageBreak/>
         <w:t>Question 6</w:t>
       </w:r>
     </w:p>
     <w:p>
       <w:r>
-        <w:lastRenderedPageBreak/>
         <w:t xml:space="preserve"> </w:t>
       </w:r>
     </w:p>
@@ -3673,7 +3889,7 @@
                     <pic:cNvPicPr/>
                   </pic:nvPicPr>
                   <pic:blipFill>
-                    <a:blip r:embed="rId13"/>
+                    <a:blip r:embed="rId14"/>
                     <a:stretch>
                       <a:fillRect/>
                     </a:stretch>
@@ -3722,7 +3938,9 @@
         </w:rPr>
         <w:t xml:space="preserve"> </w:t>
       </w:r>
-      <w:r>
+    </w:p>
+    <w:p>
+      <w:pPr>
         <w:rPr>
           <w:b/>
           <w:bCs/>
@@ -3730,6 +3948,71 @@
           <w:sz w:val="24"/>
           <w:szCs w:val="24"/>
         </w:rPr>
+      </w:pPr>
+    </w:p>
+    <w:p>
+      <w:pPr>
+        <w:rPr>
+          <w:b/>
+          <w:bCs/>
+          <w:color w:val="FF0000"/>
+          <w:sz w:val="24"/>
+          <w:szCs w:val="24"/>
+        </w:rPr>
+      </w:pPr>
+    </w:p>
+    <w:p>
+      <w:pPr>
+        <w:rPr>
+          <w:b/>
+          <w:bCs/>
+          <w:color w:val="FF0000"/>
+          <w:sz w:val="24"/>
+          <w:szCs w:val="24"/>
+        </w:rPr>
+      </w:pPr>
+    </w:p>
+    <w:p>
+      <w:pPr>
+        <w:rPr>
+          <w:b/>
+          <w:bCs/>
+          <w:color w:val="FF0000"/>
+          <w:sz w:val="24"/>
+          <w:szCs w:val="24"/>
+        </w:rPr>
+      </w:pPr>
+    </w:p>
+    <w:p>
+      <w:pPr>
+        <w:rPr>
+          <w:b/>
+          <w:bCs/>
+          <w:color w:val="FF0000"/>
+          <w:sz w:val="24"/>
+          <w:szCs w:val="24"/>
+        </w:rPr>
+      </w:pPr>
+    </w:p>
+    <w:p>
+      <w:pPr>
+        <w:rPr>
+          <w:b/>
+          <w:bCs/>
+          <w:color w:val="FF0000"/>
+          <w:sz w:val="24"/>
+          <w:szCs w:val="24"/>
+        </w:rPr>
+      </w:pPr>
+      <w:r>
+        <w:rPr>
+          <w:b/>
+          <w:bCs/>
+          <w:color w:val="FF0000"/>
+          <w:sz w:val="24"/>
+          <w:szCs w:val="24"/>
+        </w:rPr>
+        <w:lastRenderedPageBreak/>
         <w:t>Below questions are from HR_XXXX database</w:t>
       </w:r>
     </w:p>
@@ -3820,7 +4103,6 @@
         <w:rPr>
           <w:noProof/>
         </w:rPr>
-        <w:lastRenderedPageBreak/>
         <w:drawing>
           <wp:inline distT="0" distB="0" distL="0" distR="0" wp14:anchorId="60D42546" wp14:editId="45A6D78E">
             <wp:extent cx="5943600" cy="1325245"/>
@@ -3837,7 +4119,7 @@
                     <pic:cNvPicPr/>
                   </pic:nvPicPr>
                   <pic:blipFill>
-                    <a:blip r:embed="rId14"/>
+                    <a:blip r:embed="rId15"/>
                     <a:stretch>
                       <a:fillRect/>
                     </a:stretch>
@@ -3901,7 +4183,13 @@
         <w:rPr>
           <w:color w:val="FF0000"/>
         </w:rPr>
-        <w:t xml:space="preserve">SELECT DISTINCT </w:t>
+        <w:t xml:space="preserve">SELECT </w:t>
+      </w:r>
+      <w:r>
+        <w:rPr>
+          <w:color w:val="FF0000"/>
+        </w:rPr>
+        <w:t xml:space="preserve">DISTINCT </w:t>
       </w:r>
       <w:proofErr w:type="spellStart"/>
       <w:r>
@@ -4078,6 +4366,81 @@
           <w:color w:val="FF0000"/>
         </w:rPr>
       </w:pPr>
+    </w:p>
+    <w:p>
+      <w:pPr>
+        <w:rPr>
+          <w:color w:val="FF0000"/>
+        </w:rPr>
+      </w:pPr>
+      <w:r>
+        <w:rPr>
+          <w:color w:val="FF0000"/>
+        </w:rPr>
+        <w:t xml:space="preserve">I used DISTINCT here instead of leaving it open to absolutely every department’s location and information since the department is not included in the results. The output is </w:t>
+      </w:r>
+      <w:r>
+        <w:rPr>
+          <w:color w:val="FF0000"/>
+        </w:rPr>
+        <w:t xml:space="preserve">pertaining more to what the list of locations </w:t>
+      </w:r>
+      <w:proofErr w:type="gramStart"/>
+      <w:r>
+        <w:rPr>
+          <w:color w:val="FF0000"/>
+        </w:rPr>
+        <w:t>are</w:t>
+      </w:r>
+      <w:proofErr w:type="gramEnd"/>
+      <w:r>
+        <w:rPr>
+          <w:color w:val="FF0000"/>
+        </w:rPr>
+        <w:t xml:space="preserve"> and </w:t>
+      </w:r>
+      <w:proofErr w:type="gramStart"/>
+      <w:r>
+        <w:rPr>
+          <w:color w:val="FF0000"/>
+        </w:rPr>
+        <w:t>so,</w:t>
+      </w:r>
+      <w:proofErr w:type="gramEnd"/>
+      <w:r>
+        <w:rPr>
+          <w:color w:val="FF0000"/>
+        </w:rPr>
+        <w:t xml:space="preserve"> </w:t>
+      </w:r>
+      <w:proofErr w:type="gramStart"/>
+      <w:r>
+        <w:rPr>
+          <w:color w:val="FF0000"/>
+        </w:rPr>
+        <w:t>its</w:t>
+      </w:r>
+      <w:proofErr w:type="gramEnd"/>
+      <w:r>
+        <w:rPr>
+          <w:color w:val="FF0000"/>
+        </w:rPr>
+        <w:t xml:space="preserve"> more concise to reduce the output and offer the list of all </w:t>
+      </w:r>
+      <w:proofErr w:type="gramStart"/>
+      <w:r>
+        <w:rPr>
+          <w:color w:val="FF0000"/>
+        </w:rPr>
+        <w:t>different</w:t>
+      </w:r>
+      <w:proofErr w:type="gramEnd"/>
+      <w:r>
+        <w:rPr>
+          <w:color w:val="FF0000"/>
+        </w:rPr>
+        <w:t xml:space="preserve"> locations that the HR application has.</w:t>
+      </w:r>
     </w:p>
     <w:p>
       <w:pPr>
@@ -4114,7 +4477,7 @@
                     <pic:cNvPicPr/>
                   </pic:nvPicPr>
                   <pic:blipFill>
-                    <a:blip r:embed="rId15"/>
+                    <a:blip r:embed="rId16"/>
                     <a:stretch>
                       <a:fillRect/>
                     </a:stretch>
@@ -4165,13 +4528,64 @@
           <w:szCs w:val="28"/>
         </w:rPr>
       </w:pPr>
-      <w:r>
-        <w:rPr>
-          <w:b/>
-          <w:bCs/>
-          <w:sz w:val="28"/>
-          <w:szCs w:val="28"/>
-        </w:rPr>
+    </w:p>
+    <w:p>
+      <w:pPr>
+        <w:rPr>
+          <w:b/>
+          <w:bCs/>
+          <w:sz w:val="28"/>
+          <w:szCs w:val="28"/>
+        </w:rPr>
+      </w:pPr>
+    </w:p>
+    <w:p>
+      <w:pPr>
+        <w:rPr>
+          <w:b/>
+          <w:bCs/>
+          <w:sz w:val="28"/>
+          <w:szCs w:val="28"/>
+        </w:rPr>
+      </w:pPr>
+    </w:p>
+    <w:p>
+      <w:pPr>
+        <w:rPr>
+          <w:b/>
+          <w:bCs/>
+          <w:sz w:val="28"/>
+          <w:szCs w:val="28"/>
+        </w:rPr>
+      </w:pPr>
+    </w:p>
+    <w:p>
+      <w:pPr>
+        <w:rPr>
+          <w:b/>
+          <w:bCs/>
+          <w:sz w:val="28"/>
+          <w:szCs w:val="28"/>
+        </w:rPr>
+      </w:pPr>
+    </w:p>
+    <w:p>
+      <w:pPr>
+        <w:rPr>
+          <w:b/>
+          <w:bCs/>
+          <w:sz w:val="28"/>
+          <w:szCs w:val="28"/>
+        </w:rPr>
+      </w:pPr>
+      <w:r>
+        <w:rPr>
+          <w:b/>
+          <w:bCs/>
+          <w:sz w:val="28"/>
+          <w:szCs w:val="28"/>
+        </w:rPr>
+        <w:lastRenderedPageBreak/>
         <w:t xml:space="preserve">Question </w:t>
       </w:r>
       <w:r>
@@ -4313,7 +4727,7 @@
                     <pic:cNvPicPr/>
                   </pic:nvPicPr>
                   <pic:blipFill>
-                    <a:blip r:embed="rId16"/>
+                    <a:blip r:embed="rId17"/>
                     <a:stretch>
                       <a:fillRect/>
                     </a:stretch>
@@ -4356,18 +4770,24 @@
           <w:color w:val="FF0000"/>
         </w:rPr>
       </w:pPr>
-    </w:p>
-    <w:p>
-      <w:pPr>
-        <w:rPr>
-          <w:color w:val="FF0000"/>
-        </w:rPr>
-      </w:pPr>
-      <w:r>
-        <w:rPr>
-          <w:color w:val="FF0000"/>
-        </w:rPr>
-        <w:t xml:space="preserve">I followed the question’s instructions and NOT the </w:t>
+      <w:r>
+        <w:rPr>
+          <w:color w:val="FF0000"/>
+        </w:rPr>
+        <w:t xml:space="preserve">I followed the question’s instructions and </w:t>
+      </w:r>
+      <w:r>
+        <w:rPr>
+          <w:color w:val="FF0000"/>
+          <w:u w:val="single"/>
+        </w:rPr>
+        <w:t>NOT</w:t>
+      </w:r>
+      <w:r>
+        <w:rPr>
+          <w:color w:val="FF0000"/>
+        </w:rPr>
+        <w:t xml:space="preserve"> the </w:t>
       </w:r>
       <w:r>
         <w:rPr>
@@ -4708,51 +5128,60 @@
         </w:rPr>
         <w:t xml:space="preserve"> BETWEEN 3400 AND 9500</w:t>
       </w:r>
-    </w:p>
-    <w:p>
-      <w:pPr>
-        <w:rPr>
-          <w:color w:val="FF0000"/>
-        </w:rPr>
-      </w:pPr>
-      <w:r>
-        <w:rPr>
+      <w:r>
+        <w:rPr>
+          <w:color w:val="FF0000"/>
+        </w:rPr>
+        <w:t xml:space="preserve"> </w:t>
+      </w:r>
+    </w:p>
+    <w:p>
+      <w:pPr>
+        <w:rPr>
+          <w:color w:val="FF0000"/>
+        </w:rPr>
+      </w:pPr>
+      <w:r>
+        <w:rPr>
+          <w:color w:val="FF0000"/>
+        </w:rPr>
+        <w:t xml:space="preserve">ORDER BY </w:t>
+      </w:r>
+      <w:proofErr w:type="spellStart"/>
+      <w:r>
+        <w:rPr>
+          <w:color w:val="FF0000"/>
+        </w:rPr>
+        <w:t>e.employee_</w:t>
+      </w:r>
+      <w:proofErr w:type="gramStart"/>
+      <w:r>
+        <w:rPr>
+          <w:color w:val="FF0000"/>
+        </w:rPr>
+        <w:t>id</w:t>
+      </w:r>
+      <w:proofErr w:type="spellEnd"/>
+      <w:r>
+        <w:rPr>
+          <w:color w:val="FF0000"/>
+        </w:rPr>
+        <w:t>;</w:t>
+      </w:r>
+      <w:proofErr w:type="gramEnd"/>
+    </w:p>
+    <w:p>
+      <w:pPr>
+        <w:rPr>
+          <w:color w:val="FF0000"/>
+        </w:rPr>
+      </w:pPr>
+      <w:r>
+        <w:rPr>
+          <w:noProof/>
           <w:color w:val="FF0000"/>
         </w:rPr>
         <w:lastRenderedPageBreak/>
-        <w:t xml:space="preserve">ORDER BY </w:t>
-      </w:r>
-      <w:proofErr w:type="spellStart"/>
-      <w:r>
-        <w:rPr>
-          <w:color w:val="FF0000"/>
-        </w:rPr>
-        <w:t>e.employee_id</w:t>
-      </w:r>
-      <w:proofErr w:type="spellEnd"/>
-      <w:r>
-        <w:rPr>
-          <w:color w:val="FF0000"/>
-        </w:rPr>
-        <w:t>;</w:t>
-      </w:r>
-      <w:r>
-        <w:rPr>
-          <w:color w:val="FF0000"/>
-        </w:rPr>
-        <w:br/>
-      </w:r>
-      <w:r>
-        <w:rPr>
-          <w:color w:val="FF0000"/>
-        </w:rPr>
-        <w:br/>
-      </w:r>
-      <w:r>
-        <w:rPr>
-          <w:noProof/>
-          <w:color w:val="FF0000"/>
-        </w:rPr>
         <w:drawing>
           <wp:inline distT="0" distB="0" distL="0" distR="0" wp14:anchorId="252CA38E" wp14:editId="59D1F655">
             <wp:extent cx="5943600" cy="6804660"/>
@@ -4769,7 +5198,7 @@
                     <pic:cNvPicPr/>
                   </pic:nvPicPr>
                   <pic:blipFill>
-                    <a:blip r:embed="rId17"/>
+                    <a:blip r:embed="rId18"/>
                     <a:stretch>
                       <a:fillRect/>
                     </a:stretch>
@@ -4826,6 +5255,16 @@
           <w:szCs w:val="28"/>
         </w:rPr>
       </w:pPr>
+    </w:p>
+    <w:p>
+      <w:pPr>
+        <w:rPr>
+          <w:b/>
+          <w:bCs/>
+          <w:sz w:val="28"/>
+          <w:szCs w:val="28"/>
+        </w:rPr>
+      </w:pPr>
       <w:r>
         <w:rPr>
           <w:b/>
@@ -4880,62 +5319,433 @@
     <w:p>
       <w:pPr>
         <w:rPr>
+          <w:color w:val="EE0000"/>
+        </w:rPr>
+      </w:pPr>
+      <w:r>
+        <w:rPr>
+          <w:color w:val="EE0000"/>
+        </w:rPr>
+        <w:t xml:space="preserve">Variable scope is the area in which a declared variable can be accessed and assigned. A variable declared in an outer block can be accessed in the outer block and all its inner, nested, blocks. </w:t>
+      </w:r>
+      <w:r>
+        <w:rPr>
+          <w:color w:val="EE0000"/>
+        </w:rPr>
+        <w:t xml:space="preserve">The visibility of the variables </w:t>
+      </w:r>
+      <w:r>
+        <w:rPr>
+          <w:color w:val="EE0000"/>
+        </w:rPr>
+        <w:t>depends</w:t>
+      </w:r>
+      <w:r>
+        <w:rPr>
+          <w:color w:val="EE0000"/>
+        </w:rPr>
+        <w:t xml:space="preserve"> on the block it resides in. </w:t>
+      </w:r>
+      <w:r>
+        <w:rPr>
+          <w:color w:val="EE0000"/>
+        </w:rPr>
+        <w:t xml:space="preserve">A variable declared in an inner block is only </w:t>
+      </w:r>
+      <w:r>
+        <w:rPr>
+          <w:color w:val="EE0000"/>
+        </w:rPr>
+        <w:t xml:space="preserve">visible and </w:t>
+      </w:r>
+      <w:r>
+        <w:rPr>
+          <w:color w:val="EE0000"/>
+        </w:rPr>
+        <w:t xml:space="preserve">accessible in that inner block </w:t>
+      </w:r>
+      <w:r>
+        <w:rPr>
+          <w:color w:val="EE0000"/>
+        </w:rPr>
+        <w:t>as well as</w:t>
+      </w:r>
+      <w:r>
+        <w:rPr>
+          <w:color w:val="EE0000"/>
+        </w:rPr>
+        <w:t xml:space="preserve"> the blocks it may have nested</w:t>
+      </w:r>
+      <w:r>
+        <w:rPr>
+          <w:color w:val="EE0000"/>
+        </w:rPr>
+        <w:t xml:space="preserve"> inside it as well</w:t>
+      </w:r>
+      <w:r>
+        <w:rPr>
+          <w:color w:val="EE0000"/>
+        </w:rPr>
+        <w:t>; it is not accessible in outer blocks.</w:t>
+      </w:r>
+    </w:p>
+    <w:p>
+      <w:pPr>
+        <w:rPr>
+          <w:color w:val="EE0000"/>
+        </w:rPr>
+      </w:pPr>
+      <w:r>
+        <w:rPr>
+          <w:color w:val="EE0000"/>
+        </w:rPr>
+        <w:t>Below is an example of variable scope</w:t>
+      </w:r>
+      <w:r>
+        <w:rPr>
+          <w:color w:val="EE0000"/>
+        </w:rPr>
+        <w:t xml:space="preserve"> and visibility</w:t>
+      </w:r>
+      <w:r>
+        <w:rPr>
+          <w:color w:val="EE0000"/>
+        </w:rPr>
+        <w:t xml:space="preserve">. We have an outer block and an inner block each with their own variables. We can see by the output that the outer variable can be accessed and called within the inner block, but we </w:t>
+      </w:r>
+      <w:r>
+        <w:rPr>
+          <w:color w:val="EE0000"/>
+        </w:rPr>
+        <w:t>must</w:t>
+      </w:r>
+      <w:r>
+        <w:rPr>
+          <w:color w:val="EE0000"/>
+        </w:rPr>
+        <w:t xml:space="preserve"> comment </w:t>
+      </w:r>
+      <w:proofErr w:type="gramStart"/>
+      <w:r>
+        <w:rPr>
+          <w:color w:val="EE0000"/>
+        </w:rPr>
+        <w:t>out</w:t>
+      </w:r>
+      <w:proofErr w:type="gramEnd"/>
+      <w:r>
+        <w:rPr>
+          <w:color w:val="EE0000"/>
+        </w:rPr>
+        <w:t xml:space="preserve"> the printing of the inner variable when it resides outside of the inner block so that we do not come across any errors.</w:t>
+      </w:r>
+    </w:p>
+    <w:p>
+      <w:pPr>
+        <w:rPr>
+          <w:color w:val="EE0000"/>
+        </w:rPr>
+      </w:pPr>
+      <w:r>
+        <w:rPr>
+          <w:noProof/>
+          <w:color w:val="EE0000"/>
+        </w:rPr>
+        <w:drawing>
+          <wp:anchor distT="0" distB="0" distL="114300" distR="114300" simplePos="0" relativeHeight="251658240" behindDoc="0" locked="0" layoutInCell="1" allowOverlap="1" wp14:anchorId="3621DDE8" wp14:editId="16D530C6">
+            <wp:simplePos x="0" y="0"/>
+            <wp:positionH relativeFrom="margin">
+              <wp:posOffset>-139700</wp:posOffset>
+            </wp:positionH>
+            <wp:positionV relativeFrom="paragraph">
+              <wp:posOffset>14605</wp:posOffset>
+            </wp:positionV>
+            <wp:extent cx="3200400" cy="3761154"/>
+            <wp:effectExtent l="0" t="0" r="0" b="0"/>
+            <wp:wrapSquare wrapText="bothSides"/>
+            <wp:docPr id="1354198583" name="Picture 1" descr="A screenshot of a computer&#10;&#10;AI-generated content may be incorrect."/>
+            <wp:cNvGraphicFramePr>
+              <a:graphicFrameLocks xmlns:a="http://schemas.openxmlformats.org/drawingml/2006/main" noChangeAspect="1"/>
+            </wp:cNvGraphicFramePr>
+            <a:graphic xmlns:a="http://schemas.openxmlformats.org/drawingml/2006/main">
+              <a:graphicData uri="http://schemas.openxmlformats.org/drawingml/2006/picture">
+                <pic:pic xmlns:pic="http://schemas.openxmlformats.org/drawingml/2006/picture">
+                  <pic:nvPicPr>
+                    <pic:cNvPr id="1354198583" name="Picture 1" descr="A screenshot of a computer&#10;&#10;AI-generated content may be incorrect."/>
+                    <pic:cNvPicPr/>
+                  </pic:nvPicPr>
+                  <pic:blipFill>
+                    <a:blip r:embed="rId19">
+                      <a:extLst>
+                        <a:ext uri="{28A0092B-C50C-407E-A947-70E740481C1C}">
+                          <a14:useLocalDpi xmlns:a14="http://schemas.microsoft.com/office/drawing/2010/main" val="0"/>
+                        </a:ext>
+                      </a:extLst>
+                    </a:blip>
+                    <a:stretch>
+                      <a:fillRect/>
+                    </a:stretch>
+                  </pic:blipFill>
+                  <pic:spPr>
+                    <a:xfrm>
+                      <a:off x="0" y="0"/>
+                      <a:ext cx="3200400" cy="3761154"/>
+                    </a:xfrm>
+                    <a:prstGeom prst="rect">
+                      <a:avLst/>
+                    </a:prstGeom>
+                  </pic:spPr>
+                </pic:pic>
+              </a:graphicData>
+            </a:graphic>
+          </wp:anchor>
+        </w:drawing>
+      </w:r>
+    </w:p>
+    <w:p>
+      <w:pPr>
+        <w:rPr>
+          <w:color w:val="EE0000"/>
+        </w:rPr>
+      </w:pPr>
+      <w:r>
+        <w:rPr>
+          <w:b/>
+          <w:bCs/>
+          <w:noProof/>
+          <w:color w:val="EE0000"/>
+          <w:sz w:val="28"/>
+          <w:szCs w:val="28"/>
+        </w:rPr>
+        <w:drawing>
+          <wp:anchor distT="0" distB="0" distL="114300" distR="114300" simplePos="0" relativeHeight="251659264" behindDoc="0" locked="0" layoutInCell="1" allowOverlap="1" wp14:anchorId="7A103B89" wp14:editId="27AB40DE">
+            <wp:simplePos x="0" y="0"/>
+            <wp:positionH relativeFrom="margin">
+              <wp:posOffset>3162300</wp:posOffset>
+            </wp:positionH>
+            <wp:positionV relativeFrom="paragraph">
+              <wp:posOffset>1468755</wp:posOffset>
+            </wp:positionV>
+            <wp:extent cx="3455670" cy="3975735"/>
+            <wp:effectExtent l="0" t="0" r="0" b="5715"/>
+            <wp:wrapSquare wrapText="bothSides"/>
+            <wp:docPr id="1315620600" name="Picture 1" descr="A screenshot of a computer&#10;&#10;AI-generated content may be incorrect."/>
+            <wp:cNvGraphicFramePr>
+              <a:graphicFrameLocks xmlns:a="http://schemas.openxmlformats.org/drawingml/2006/main" noChangeAspect="1"/>
+            </wp:cNvGraphicFramePr>
+            <a:graphic xmlns:a="http://schemas.openxmlformats.org/drawingml/2006/main">
+              <a:graphicData uri="http://schemas.openxmlformats.org/drawingml/2006/picture">
+                <pic:pic xmlns:pic="http://schemas.openxmlformats.org/drawingml/2006/picture">
+                  <pic:nvPicPr>
+                    <pic:cNvPr id="1315620600" name="Picture 1" descr="A screenshot of a computer&#10;&#10;AI-generated content may be incorrect."/>
+                    <pic:cNvPicPr/>
+                  </pic:nvPicPr>
+                  <pic:blipFill>
+                    <a:blip r:embed="rId20">
+                      <a:extLst>
+                        <a:ext uri="{28A0092B-C50C-407E-A947-70E740481C1C}">
+                          <a14:useLocalDpi xmlns:a14="http://schemas.microsoft.com/office/drawing/2010/main" val="0"/>
+                        </a:ext>
+                      </a:extLst>
+                    </a:blip>
+                    <a:stretch>
+                      <a:fillRect/>
+                    </a:stretch>
+                  </pic:blipFill>
+                  <pic:spPr>
+                    <a:xfrm>
+                      <a:off x="0" y="0"/>
+                      <a:ext cx="3455670" cy="3975735"/>
+                    </a:xfrm>
+                    <a:prstGeom prst="rect">
+                      <a:avLst/>
+                    </a:prstGeom>
+                  </pic:spPr>
+                </pic:pic>
+              </a:graphicData>
+            </a:graphic>
+            <wp14:sizeRelH relativeFrom="margin">
+              <wp14:pctWidth>0</wp14:pctWidth>
+            </wp14:sizeRelH>
+            <wp14:sizeRelV relativeFrom="margin">
+              <wp14:pctHeight>0</wp14:pctHeight>
+            </wp14:sizeRelV>
+          </wp:anchor>
+        </w:drawing>
+      </w:r>
+      <w:r>
+        <w:rPr>
+          <w:color w:val="EE0000"/>
+        </w:rPr>
+        <w:t>Here is a second example. We can see x be declared in both the outer and inner blocks. The inner block ‘x’ will shadow/ hide the outer block ‘x’ while we are inside the inner block. As the comments in the script state, it outputs 10 in the inner block since it was declared in the inner block and then will output 1 when we are in the outer block.</w:t>
+      </w:r>
+    </w:p>
+    <w:p>
+      <w:pPr>
+        <w:rPr>
+          <w:b/>
+          <w:bCs/>
+          <w:sz w:val="28"/>
+          <w:szCs w:val="28"/>
+        </w:rPr>
+      </w:pPr>
+    </w:p>
+    <w:p>
+      <w:pPr>
+        <w:rPr>
+          <w:b/>
+          <w:bCs/>
+          <w:sz w:val="28"/>
+          <w:szCs w:val="28"/>
+        </w:rPr>
+      </w:pPr>
+    </w:p>
+    <w:p>
+      <w:pPr>
+        <w:rPr>
+          <w:b/>
+          <w:bCs/>
+          <w:sz w:val="28"/>
+          <w:szCs w:val="28"/>
+        </w:rPr>
+      </w:pPr>
+    </w:p>
+    <w:p>
+      <w:pPr>
+        <w:rPr>
+          <w:b/>
+          <w:bCs/>
+          <w:sz w:val="28"/>
+          <w:szCs w:val="28"/>
+        </w:rPr>
+      </w:pPr>
+    </w:p>
+    <w:p>
+      <w:pPr>
+        <w:rPr>
+          <w:b/>
+          <w:bCs/>
+          <w:sz w:val="28"/>
+          <w:szCs w:val="28"/>
+        </w:rPr>
+      </w:pPr>
+    </w:p>
+    <w:p>
+      <w:pPr>
+        <w:rPr>
+          <w:b/>
+          <w:bCs/>
+          <w:sz w:val="28"/>
+          <w:szCs w:val="28"/>
+        </w:rPr>
+      </w:pPr>
+    </w:p>
+    <w:p>
+      <w:pPr>
+        <w:rPr>
+          <w:b/>
+          <w:bCs/>
+          <w:sz w:val="28"/>
+          <w:szCs w:val="28"/>
+        </w:rPr>
+      </w:pPr>
+      <w:r>
+        <w:rPr>
+          <w:b/>
+          <w:bCs/>
+          <w:sz w:val="28"/>
+          <w:szCs w:val="28"/>
+        </w:rPr>
+        <w:lastRenderedPageBreak/>
+        <w:t>Question #</w:t>
+      </w:r>
+      <w:r>
+        <w:rPr>
+          <w:b/>
+          <w:bCs/>
+          <w:sz w:val="28"/>
+          <w:szCs w:val="28"/>
+        </w:rPr>
+        <w:t>10</w:t>
+      </w:r>
+    </w:p>
+    <w:p>
+      <w:pPr>
+        <w:rPr>
           <w:color w:val="000000" w:themeColor="text1"/>
         </w:rPr>
       </w:pPr>
-    </w:p>
-    <w:p>
-      <w:pPr>
-        <w:rPr>
-          <w:b/>
-          <w:bCs/>
-          <w:sz w:val="28"/>
-          <w:szCs w:val="28"/>
-        </w:rPr>
-      </w:pPr>
-      <w:r>
-        <w:rPr>
-          <w:b/>
-          <w:bCs/>
-          <w:sz w:val="28"/>
-          <w:szCs w:val="28"/>
-        </w:rPr>
-        <w:t>Question #</w:t>
-      </w:r>
-      <w:r>
-        <w:rPr>
-          <w:b/>
-          <w:bCs/>
-          <w:sz w:val="28"/>
-          <w:szCs w:val="28"/>
-        </w:rPr>
-        <w:t>10</w:t>
-      </w:r>
-    </w:p>
-    <w:p>
-      <w:pPr>
+      <w:r>
         <w:rPr>
           <w:color w:val="000000" w:themeColor="text1"/>
         </w:rPr>
-      </w:pPr>
-      <w:r>
+        <w:t xml:space="preserve">Explain the Scalar variables? </w:t>
+      </w:r>
+    </w:p>
+    <w:p>
+      <w:pPr>
+        <w:rPr>
+          <w:color w:val="EE0000"/>
+        </w:rPr>
+      </w:pPr>
+      <w:r>
+        <w:rPr>
+          <w:color w:val="EE0000"/>
+        </w:rPr>
+        <w:t>Scalar variables represent single, fixed-size data values. They cannot hold composite types such as arrays or records.</w:t>
+      </w:r>
+    </w:p>
+    <w:p>
+      <w:pPr>
         <w:rPr>
           <w:color w:val="000000" w:themeColor="text1"/>
         </w:rPr>
-        <w:t xml:space="preserve">Explain the Scalar variables? </w:t>
-      </w:r>
-    </w:p>
-    <w:p>
-      <w:pPr>
+      </w:pPr>
+      <w:r>
         <w:rPr>
           <w:color w:val="000000" w:themeColor="text1"/>
         </w:rPr>
-      </w:pPr>
+        <w:t xml:space="preserve">a)What type of data </w:t>
+      </w:r>
+      <w:proofErr w:type="gramStart"/>
       <w:r>
         <w:rPr>
           <w:color w:val="000000" w:themeColor="text1"/>
         </w:rPr>
-        <w:t xml:space="preserve">a)What type of data </w:t>
+        <w:t>we can</w:t>
+      </w:r>
+      <w:proofErr w:type="gramEnd"/>
+      <w:r>
+        <w:rPr>
+          <w:color w:val="000000" w:themeColor="text1"/>
+        </w:rPr>
+        <w:t xml:space="preserve"> store them? </w:t>
+      </w:r>
+    </w:p>
+    <w:p>
+      <w:pPr>
+        <w:rPr>
+          <w:color w:val="EE0000"/>
+        </w:rPr>
+      </w:pPr>
+      <w:r>
+        <w:rPr>
+          <w:color w:val="EE0000"/>
+        </w:rPr>
+        <w:t>We can store single values. One value of one data type.</w:t>
+      </w:r>
+    </w:p>
+    <w:p>
+      <w:pPr>
+        <w:rPr>
+          <w:color w:val="EE0000"/>
+        </w:rPr>
+      </w:pPr>
+      <w:r>
+        <w:rPr>
+          <w:color w:val="000000" w:themeColor="text1"/>
+        </w:rPr>
+        <w:t xml:space="preserve">b)Which other data types </w:t>
       </w:r>
       <w:proofErr w:type="gramStart"/>
       <w:r>
@@ -4949,138 +5759,501 @@
         <w:rPr>
           <w:color w:val="000000" w:themeColor="text1"/>
         </w:rPr>
-        <w:t xml:space="preserve"> store them? </w:t>
-      </w:r>
-    </w:p>
-    <w:p>
-      <w:pPr>
+        <w:t xml:space="preserve"> store in them  (like CHAR  is one of them how about others?</w:t>
+      </w:r>
+      <w:proofErr w:type="gramStart"/>
+      <w:r>
         <w:rPr>
           <w:color w:val="000000" w:themeColor="text1"/>
         </w:rPr>
-      </w:pPr>
+        <w:t xml:space="preserve"> ..</w:t>
+      </w:r>
+      <w:proofErr w:type="gramEnd"/>
       <w:r>
         <w:rPr>
           <w:color w:val="000000" w:themeColor="text1"/>
         </w:rPr>
-        <w:t xml:space="preserve">b)Which other data types </w:t>
+        <w:t xml:space="preserve">) </w:t>
+      </w:r>
+      <w:r>
+        <w:rPr>
+          <w:color w:val="000000" w:themeColor="text1"/>
+        </w:rPr>
+        <w:br/>
+      </w:r>
+      <w:r>
+        <w:rPr>
+          <w:color w:val="EE0000"/>
+        </w:rPr>
+        <w:t>We can store Numbers (NUMBER</w:t>
+      </w:r>
+      <w:r>
+        <w:rPr>
+          <w:color w:val="EE0000"/>
+        </w:rPr>
+        <w:t>, FLOAT, INTEGER</w:t>
+      </w:r>
+      <w:r>
+        <w:rPr>
+          <w:color w:val="EE0000"/>
+        </w:rPr>
+        <w:t>), Characters (CHAR, VARCHAR), Booleans, and Dates</w:t>
+      </w:r>
+      <w:r>
+        <w:rPr>
+          <w:color w:val="EE0000"/>
+        </w:rPr>
+        <w:t xml:space="preserve"> (DATE, TIMESTAMP), and GUID/UUIDs (Typically stored as a </w:t>
       </w:r>
       <w:proofErr w:type="gramStart"/>
       <w:r>
         <w:rPr>
+          <w:color w:val="EE0000"/>
+        </w:rPr>
+        <w:t>16 byte</w:t>
+      </w:r>
+      <w:proofErr w:type="gramEnd"/>
+      <w:r>
+        <w:rPr>
+          <w:color w:val="EE0000"/>
+        </w:rPr>
+        <w:t xml:space="preserve"> RAW data type which is used to store variable-length binary data or byte strings).</w:t>
+      </w:r>
+    </w:p>
+    <w:p>
+      <w:pPr>
+        <w:rPr>
           <w:color w:val="000000" w:themeColor="text1"/>
         </w:rPr>
-        <w:t>we can</w:t>
+      </w:pPr>
+    </w:p>
+    <w:p>
+      <w:pPr>
+        <w:rPr>
+          <w:color w:val="000000" w:themeColor="text1"/>
+        </w:rPr>
+      </w:pPr>
+      <w:r>
+        <w:rPr>
+          <w:color w:val="000000" w:themeColor="text1"/>
+        </w:rPr>
+        <w:t>c)How and Why we use %TYPE… Provide some examples.</w:t>
+      </w:r>
+    </w:p>
+    <w:p>
+      <w:pPr>
+        <w:rPr>
+          <w:color w:val="EE0000"/>
+        </w:rPr>
+      </w:pPr>
+      <w:r>
+        <w:rPr>
+          <w:color w:val="EE0000"/>
+        </w:rPr>
+        <w:t>%TYPE can be used when declaring a variable and we use it to create less data type variability leading to easier code maintainability</w:t>
+      </w:r>
+      <w:r>
+        <w:rPr>
+          <w:color w:val="EE0000"/>
+        </w:rPr>
+        <w:t>. I</w:t>
+      </w:r>
+      <w:r>
+        <w:rPr>
+          <w:color w:val="EE0000"/>
+        </w:rPr>
+        <w:t>f one column’s data type changes and another is referencing the column, they both will change</w:t>
+      </w:r>
+      <w:r>
+        <w:rPr>
+          <w:color w:val="EE0000"/>
+        </w:rPr>
+        <w:t>. We do not need to worry about variable types matching since they automatically do.</w:t>
+      </w:r>
+    </w:p>
+    <w:p>
+      <w:pPr>
+        <w:rPr>
+          <w:color w:val="EE0000"/>
+        </w:rPr>
+      </w:pPr>
+      <w:r>
+        <w:rPr>
+          <w:color w:val="EE0000"/>
+        </w:rPr>
+        <w:t>You can use %type like so:</w:t>
+      </w:r>
+    </w:p>
+    <w:p>
+      <w:pPr>
+        <w:rPr>
+          <w:color w:val="EE0000"/>
+        </w:rPr>
+      </w:pPr>
+      <w:proofErr w:type="spellStart"/>
+      <w:r>
+        <w:rPr>
+          <w:color w:val="EE0000"/>
+        </w:rPr>
+        <w:t>v_example</w:t>
+      </w:r>
+      <w:proofErr w:type="spellEnd"/>
+      <w:r>
+        <w:rPr>
+          <w:color w:val="EE0000"/>
+        </w:rPr>
+        <w:t xml:space="preserve"> </w:t>
+      </w:r>
+      <w:proofErr w:type="spellStart"/>
+      <w:r>
+        <w:rPr>
+          <w:color w:val="EE0000"/>
+        </w:rPr>
+        <w:t>exampletable.column</w:t>
+      </w:r>
+      <w:proofErr w:type="spellEnd"/>
+      <w:r>
+        <w:rPr>
+          <w:color w:val="EE0000"/>
+        </w:rPr>
+        <w:t xml:space="preserve"> %TYPE</w:t>
+      </w:r>
+    </w:p>
+    <w:p>
+      <w:pPr>
+        <w:pStyle w:val="ListParagraph"/>
+        <w:numPr>
+          <w:ilvl w:val="0"/>
+          <w:numId w:val="1"/>
+        </w:numPr>
+        <w:rPr>
+          <w:color w:val="EE0000"/>
+        </w:rPr>
+      </w:pPr>
+      <w:r>
+        <w:rPr>
+          <w:color w:val="EE0000"/>
+        </w:rPr>
+        <w:t xml:space="preserve">The variable </w:t>
+      </w:r>
+      <w:proofErr w:type="spellStart"/>
+      <w:r>
+        <w:rPr>
+          <w:color w:val="EE0000"/>
+        </w:rPr>
+        <w:t>v_example</w:t>
+      </w:r>
+      <w:proofErr w:type="spellEnd"/>
+      <w:r>
+        <w:rPr>
+          <w:color w:val="EE0000"/>
+        </w:rPr>
+        <w:t xml:space="preserve"> will have the same type as </w:t>
+      </w:r>
+      <w:r>
+        <w:rPr>
+          <w:i/>
+          <w:iCs/>
+          <w:color w:val="EE0000"/>
+        </w:rPr>
+        <w:t>column</w:t>
+      </w:r>
+      <w:r>
+        <w:rPr>
+          <w:color w:val="EE0000"/>
+        </w:rPr>
+        <w:t xml:space="preserve"> does from the </w:t>
+      </w:r>
+      <w:proofErr w:type="spellStart"/>
+      <w:r>
+        <w:rPr>
+          <w:i/>
+          <w:iCs/>
+          <w:color w:val="EE0000"/>
+        </w:rPr>
+        <w:t>exampletable</w:t>
+      </w:r>
+      <w:proofErr w:type="spellEnd"/>
+      <w:r>
+        <w:rPr>
+          <w:color w:val="EE0000"/>
+        </w:rPr>
+        <w:t xml:space="preserve"> table.</w:t>
+      </w:r>
+    </w:p>
+    <w:p>
+      <w:pPr>
+        <w:ind w:left="360"/>
+        <w:rPr>
+          <w:color w:val="EE0000"/>
+        </w:rPr>
+      </w:pPr>
+      <w:r>
+        <w:rPr>
+          <w:color w:val="EE0000"/>
+        </w:rPr>
+        <w:t xml:space="preserve">OR </w:t>
+      </w:r>
+    </w:p>
+    <w:p>
+      <w:pPr>
+        <w:rPr>
+          <w:color w:val="EE0000"/>
+        </w:rPr>
+      </w:pPr>
+      <w:r>
+        <w:rPr>
+          <w:color w:val="EE0000"/>
+        </w:rPr>
+        <w:t xml:space="preserve">v_example1 </w:t>
+      </w:r>
+      <w:proofErr w:type="gramStart"/>
+      <w:r>
+        <w:rPr>
+          <w:color w:val="EE0000"/>
+        </w:rPr>
+        <w:t>NUMBER;</w:t>
       </w:r>
       <w:proofErr w:type="gramEnd"/>
-      <w:r>
+    </w:p>
+    <w:p>
+      <w:pPr>
+        <w:rPr>
+          <w:color w:val="EE0000"/>
+        </w:rPr>
+      </w:pPr>
+      <w:r>
+        <w:rPr>
+          <w:color w:val="EE0000"/>
+        </w:rPr>
+        <w:t>v_example2 v_example1%</w:t>
+      </w:r>
+      <w:proofErr w:type="gramStart"/>
+      <w:r>
+        <w:rPr>
+          <w:color w:val="EE0000"/>
+        </w:rPr>
+        <w:t>TYPE;</w:t>
+      </w:r>
+      <w:proofErr w:type="gramEnd"/>
+    </w:p>
+    <w:p>
+      <w:pPr>
+        <w:pStyle w:val="ListParagraph"/>
+        <w:numPr>
+          <w:ilvl w:val="0"/>
+          <w:numId w:val="1"/>
+        </w:numPr>
+        <w:rPr>
+          <w:color w:val="EE0000"/>
+        </w:rPr>
+      </w:pPr>
+      <w:r>
+        <w:rPr>
+          <w:color w:val="EE0000"/>
+        </w:rPr>
+        <w:t xml:space="preserve">The variable </w:t>
+      </w:r>
+      <w:r>
+        <w:rPr>
+          <w:i/>
+          <w:iCs/>
+          <w:color w:val="EE0000"/>
+        </w:rPr>
+        <w:t>v_example1</w:t>
+      </w:r>
+      <w:r>
+        <w:rPr>
+          <w:color w:val="EE0000"/>
+        </w:rPr>
+        <w:t xml:space="preserve"> has the type of NUMBER and </w:t>
+      </w:r>
+      <w:r>
+        <w:rPr>
+          <w:i/>
+          <w:iCs/>
+          <w:color w:val="EE0000"/>
+        </w:rPr>
+        <w:t xml:space="preserve">v_example2 </w:t>
+      </w:r>
+      <w:r>
+        <w:rPr>
+          <w:color w:val="EE0000"/>
+        </w:rPr>
+        <w:t xml:space="preserve">copies </w:t>
+      </w:r>
+      <w:r>
+        <w:rPr>
+          <w:i/>
+          <w:iCs/>
+          <w:color w:val="EE0000"/>
+        </w:rPr>
+        <w:t>v_example1</w:t>
+      </w:r>
+      <w:r>
+        <w:rPr>
+          <w:color w:val="EE0000"/>
+        </w:rPr>
+        <w:t xml:space="preserve">’s type, so </w:t>
+      </w:r>
+      <w:r>
+        <w:rPr>
+          <w:i/>
+          <w:iCs/>
+          <w:color w:val="EE0000"/>
+        </w:rPr>
+        <w:t>v_example2</w:t>
+      </w:r>
+      <w:r>
+        <w:rPr>
+          <w:color w:val="EE0000"/>
+        </w:rPr>
+        <w:t xml:space="preserve"> also has the type of NUMBER</w:t>
+      </w:r>
+      <w:r>
+        <w:rPr>
+          <w:color w:val="EE0000"/>
+        </w:rPr>
+        <w:t>.</w:t>
+      </w:r>
+    </w:p>
+    <w:p>
+      <w:pPr>
         <w:rPr>
           <w:color w:val="000000" w:themeColor="text1"/>
         </w:rPr>
-        <w:t xml:space="preserve"> store in them  (like CHAR  is one of them how about others?</w:t>
+      </w:pPr>
+      <w:r>
+        <w:rPr>
+          <w:color w:val="000000" w:themeColor="text1"/>
+        </w:rPr>
+        <w:t xml:space="preserve">d) How do you assign initial values to a variable ? give two options… If you do not have any initial </w:t>
       </w:r>
       <w:proofErr w:type="gramStart"/>
       <w:r>
         <w:rPr>
           <w:color w:val="000000" w:themeColor="text1"/>
         </w:rPr>
-        <w:t xml:space="preserve"> ..</w:t>
+        <w:t>value</w:t>
       </w:r>
       <w:proofErr w:type="gramEnd"/>
       <w:r>
         <w:rPr>
           <w:color w:val="000000" w:themeColor="text1"/>
         </w:rPr>
-        <w:t xml:space="preserve">) </w:t>
-      </w:r>
-    </w:p>
-    <w:p>
-      <w:pPr>
+        <w:t xml:space="preserve"> then what is going to be first value for </w:t>
+      </w:r>
+      <w:proofErr w:type="gramStart"/>
+      <w:r>
         <w:rPr>
           <w:color w:val="000000" w:themeColor="text1"/>
         </w:rPr>
-      </w:pPr>
+        <w:t>those variable</w:t>
+      </w:r>
+      <w:proofErr w:type="gramEnd"/>
       <w:r>
         <w:rPr>
           <w:color w:val="000000" w:themeColor="text1"/>
         </w:rPr>
-        <w:t>c)How and Why we use %TYPE… Provide some examples.</w:t>
-      </w:r>
-    </w:p>
-    <w:p>
-      <w:pPr>
+        <w:t xml:space="preserve"> which you haven’t </w:t>
+      </w:r>
+      <w:proofErr w:type="gramStart"/>
+      <w:r>
         <w:rPr>
           <w:color w:val="000000" w:themeColor="text1"/>
         </w:rPr>
-      </w:pPr>
+        <w:t>assign</w:t>
+      </w:r>
+      <w:proofErr w:type="gramEnd"/>
       <w:r>
         <w:rPr>
           <w:color w:val="000000" w:themeColor="text1"/>
         </w:rPr>
-        <w:t xml:space="preserve">d) How do you assign initial values to a variable ? give two options… If you do not have any initial </w:t>
-      </w:r>
-      <w:proofErr w:type="gramStart"/>
-      <w:r>
-        <w:rPr>
-          <w:color w:val="000000" w:themeColor="text1"/>
-        </w:rPr>
-        <w:t>value</w:t>
-      </w:r>
-      <w:proofErr w:type="gramEnd"/>
-      <w:r>
-        <w:rPr>
-          <w:color w:val="000000" w:themeColor="text1"/>
-        </w:rPr>
-        <w:t xml:space="preserve"> then what is going to be first value for </w:t>
-      </w:r>
-      <w:proofErr w:type="gramStart"/>
-      <w:r>
-        <w:rPr>
-          <w:color w:val="000000" w:themeColor="text1"/>
-        </w:rPr>
-        <w:t>those variable</w:t>
-      </w:r>
-      <w:proofErr w:type="gramEnd"/>
-      <w:r>
-        <w:rPr>
-          <w:color w:val="000000" w:themeColor="text1"/>
-        </w:rPr>
-        <w:t xml:space="preserve"> which you haven’t </w:t>
-      </w:r>
-      <w:proofErr w:type="gramStart"/>
-      <w:r>
-        <w:rPr>
-          <w:color w:val="000000" w:themeColor="text1"/>
-        </w:rPr>
-        <w:t>assign</w:t>
-      </w:r>
-      <w:proofErr w:type="gramEnd"/>
-      <w:r>
-        <w:rPr>
-          <w:color w:val="000000" w:themeColor="text1"/>
-        </w:rPr>
         <w:t xml:space="preserve"> anything?</w:t>
       </w:r>
     </w:p>
     <w:p>
       <w:pPr>
         <w:rPr>
-          <w:color w:val="000000" w:themeColor="text1"/>
-        </w:rPr>
-      </w:pPr>
-    </w:p>
-    <w:p>
-      <w:pPr>
-        <w:rPr>
-          <w:color w:val="000000" w:themeColor="text1"/>
-        </w:rPr>
-      </w:pPr>
-      <w:r>
-        <w:rPr>
-          <w:color w:val="FF0000"/>
-          <w:sz w:val="28"/>
-          <w:szCs w:val="28"/>
-        </w:rPr>
-        <w:t xml:space="preserve"> </w:t>
+          <w:color w:val="EE0000"/>
+        </w:rPr>
+      </w:pPr>
+      <w:r>
+        <w:rPr>
+          <w:color w:val="EE0000"/>
+        </w:rPr>
+        <w:t>You can assign initial values to a variable by using := to assign a value in the DECLARE section.</w:t>
+      </w:r>
+    </w:p>
+    <w:p>
+      <w:pPr>
+        <w:rPr>
+          <w:color w:val="EE0000"/>
+        </w:rPr>
+      </w:pPr>
+      <w:r>
+        <w:rPr>
+          <w:color w:val="EE0000"/>
+        </w:rPr>
+        <w:t>e.g. v_num1 NUMBER := 4; -- Assigns the initial value of 4 to the variable v_num1</w:t>
+      </w:r>
+    </w:p>
+    <w:p>
+      <w:pPr>
+        <w:rPr>
+          <w:color w:val="EE0000"/>
+        </w:rPr>
+      </w:pPr>
+      <w:r>
+        <w:rPr>
+          <w:color w:val="EE0000"/>
+        </w:rPr>
+        <w:t>OR</w:t>
+      </w:r>
+    </w:p>
+    <w:p>
+      <w:pPr>
+        <w:rPr>
+          <w:color w:val="EE0000"/>
+        </w:rPr>
+      </w:pPr>
+      <w:r>
+        <w:rPr>
+          <w:color w:val="EE0000"/>
+        </w:rPr>
+        <w:t>You can use the DEFAULT keyword in place of :=</w:t>
+      </w:r>
+    </w:p>
+    <w:p>
+      <w:pPr>
+        <w:rPr>
+          <w:color w:val="EE0000"/>
+        </w:rPr>
+      </w:pPr>
+      <w:r>
+        <w:rPr>
+          <w:color w:val="EE0000"/>
+        </w:rPr>
+        <w:t>e.g. v_num1 NUMBER DEFAULT 4; -- Assigns the initial value of 4 to variable v_num1</w:t>
+      </w:r>
+    </w:p>
+    <w:p>
+      <w:pPr>
+        <w:rPr>
+          <w:color w:val="EE0000"/>
+        </w:rPr>
+      </w:pPr>
+      <w:r>
+        <w:rPr>
+          <w:color w:val="EE0000"/>
+        </w:rPr>
+        <w:t>If we do not assign an initial value to a variable, it will be NULL</w:t>
+      </w:r>
+      <w:r>
+        <w:rPr>
+          <w:color w:val="EE0000"/>
+        </w:rPr>
+        <w:t xml:space="preserve"> if/until a value is assigned.</w:t>
       </w:r>
     </w:p>
     <w:sectPr>
@@ -5091,6 +6264,127 @@
     </w:sectPr>
   </w:body>
 </w:document>
+</file>
+
+<file path=word/numbering.xml><?xml version="1.0" encoding="utf-8"?>
+<w:numbering xmlns:wpc="http://schemas.microsoft.com/office/word/2010/wordprocessingCanvas" xmlns:cx="http://schemas.microsoft.com/office/drawing/2014/chartex" xmlns:cx1="http://schemas.microsoft.com/office/drawing/2015/9/8/chartex" xmlns:cx2="http://schemas.microsoft.com/office/drawing/2015/10/21/chartex" xmlns:cx3="http://schemas.microsoft.com/office/drawing/2016/5/9/chartex" xmlns:cx4="http://schemas.microsoft.com/office/drawing/2016/5/10/chartex" xmlns:cx5="http://schemas.microsoft.com/office/drawing/2016/5/11/chartex" xmlns:cx6="http://schemas.microsoft.com/office/drawing/2016/5/12/chartex" xmlns:cx7="http://schemas.microsoft.com/office/drawing/2016/5/13/chartex" xmlns:cx8="http://schemas.microsoft.com/office/drawing/2016/5/14/chartex" xmlns:mc="http://schemas.openxmlformats.org/markup-compatibility/2006" xmlns:aink="http://schemas.microsoft.com/office/drawing/2016/ink" xmlns:am3d="http://schemas.microsoft.com/office/drawing/2017/model3d" xmlns:o="urn:schemas-microsoft-com:office:office" xmlns:oel="http://schemas.microsoft.com/office/2019/extlst" xmlns:r="http://schemas.openxmlformats.org/officeDocument/2006/relationships" xmlns:m="http://schemas.openxmlformats.org/officeDocument/2006/math" xmlns:v="urn:schemas-microsoft-com:vml" xmlns:wp14="http://schemas.microsoft.com/office/word/2010/wordprocessingDrawing" xmlns:wp="http://schemas.openxmlformats.org/drawingml/2006/wordprocessingDrawing" xmlns:w10="urn:schemas-microsoft-com:office:word" xmlns:w="http://schemas.openxmlformats.org/wordprocessingml/2006/main" xmlns:w14="http://schemas.microsoft.com/office/word/2010/wordml" xmlns:w15="http://schemas.microsoft.com/office/word/2012/wordml" xmlns:w16cex="http://schemas.microsoft.com/office/word/2018/wordml/cex" xmlns:w16cid="http://schemas.microsoft.com/office/word/2016/wordml/cid" xmlns:w16="http://schemas.microsoft.com/office/word/2018/wordml" xmlns:w16du="http://schemas.microsoft.com/office/word/2023/wordml/word16du" xmlns:w16sdtdh="http://schemas.microsoft.com/office/word/2020/wordml/sdtdatahash" xmlns:w16sdtfl="http://schemas.microsoft.com/office/word/2024/wordml/sdtformatlock" xmlns:w16se="http://schemas.microsoft.com/office/word/2015/wordml/symex" xmlns:wpg="http://schemas.microsoft.com/office/word/2010/wordprocessingGroup" xmlns:wpi="http://schemas.microsoft.com/office/word/2010/wordprocessingInk" xmlns:wne="http://schemas.microsoft.com/office/word/2006/wordml" xmlns:wps="http://schemas.microsoft.com/office/word/2010/wordprocessingShape" mc:Ignorable="w14 w15 w16se w16cid w16 w16cex w16sdtdh w16sdtfl w16du wp14">
+  <w:abstractNum w:abstractNumId="0" w15:restartNumberingAfterBreak="0">
+    <w:nsid w:val="7141110E"/>
+    <w:multiLevelType w:val="hybridMultilevel"/>
+    <w:tmpl w:val="F96C618E"/>
+    <w:lvl w:ilvl="0" w:tplc="C0B80E74">
+      <w:start w:val="3"/>
+      <w:numFmt w:val="bullet"/>
+      <w:lvlText w:val="-"/>
+      <w:lvlJc w:val="left"/>
+      <w:pPr>
+        <w:ind w:left="720" w:hanging="360"/>
+      </w:pPr>
+      <w:rPr>
+        <w:rFonts w:ascii="Calibri" w:eastAsiaTheme="minorHAnsi" w:hAnsi="Calibri" w:cs="Calibri" w:hint="default"/>
+      </w:rPr>
+    </w:lvl>
+    <w:lvl w:ilvl="1" w:tplc="04090003" w:tentative="1">
+      <w:start w:val="1"/>
+      <w:numFmt w:val="bullet"/>
+      <w:lvlText w:val="o"/>
+      <w:lvlJc w:val="left"/>
+      <w:pPr>
+        <w:ind w:left="1440" w:hanging="360"/>
+      </w:pPr>
+      <w:rPr>
+        <w:rFonts w:ascii="Courier New" w:hAnsi="Courier New" w:cs="Courier New" w:hint="default"/>
+      </w:rPr>
+    </w:lvl>
+    <w:lvl w:ilvl="2" w:tplc="04090005" w:tentative="1">
+      <w:start w:val="1"/>
+      <w:numFmt w:val="bullet"/>
+      <w:lvlText w:val=""/>
+      <w:lvlJc w:val="left"/>
+      <w:pPr>
+        <w:ind w:left="2160" w:hanging="360"/>
+      </w:pPr>
+      <w:rPr>
+        <w:rFonts w:ascii="Wingdings" w:hAnsi="Wingdings" w:hint="default"/>
+      </w:rPr>
+    </w:lvl>
+    <w:lvl w:ilvl="3" w:tplc="04090001" w:tentative="1">
+      <w:start w:val="1"/>
+      <w:numFmt w:val="bullet"/>
+      <w:lvlText w:val=""/>
+      <w:lvlJc w:val="left"/>
+      <w:pPr>
+        <w:ind w:left="2880" w:hanging="360"/>
+      </w:pPr>
+      <w:rPr>
+        <w:rFonts w:ascii="Symbol" w:hAnsi="Symbol" w:hint="default"/>
+      </w:rPr>
+    </w:lvl>
+    <w:lvl w:ilvl="4" w:tplc="04090003" w:tentative="1">
+      <w:start w:val="1"/>
+      <w:numFmt w:val="bullet"/>
+      <w:lvlText w:val="o"/>
+      <w:lvlJc w:val="left"/>
+      <w:pPr>
+        <w:ind w:left="3600" w:hanging="360"/>
+      </w:pPr>
+      <w:rPr>
+        <w:rFonts w:ascii="Courier New" w:hAnsi="Courier New" w:cs="Courier New" w:hint="default"/>
+      </w:rPr>
+    </w:lvl>
+    <w:lvl w:ilvl="5" w:tplc="04090005" w:tentative="1">
+      <w:start w:val="1"/>
+      <w:numFmt w:val="bullet"/>
+      <w:lvlText w:val=""/>
+      <w:lvlJc w:val="left"/>
+      <w:pPr>
+        <w:ind w:left="4320" w:hanging="360"/>
+      </w:pPr>
+      <w:rPr>
+        <w:rFonts w:ascii="Wingdings" w:hAnsi="Wingdings" w:hint="default"/>
+      </w:rPr>
+    </w:lvl>
+    <w:lvl w:ilvl="6" w:tplc="04090001" w:tentative="1">
+      <w:start w:val="1"/>
+      <w:numFmt w:val="bullet"/>
+      <w:lvlText w:val=""/>
+      <w:lvlJc w:val="left"/>
+      <w:pPr>
+        <w:ind w:left="5040" w:hanging="360"/>
+      </w:pPr>
+      <w:rPr>
+        <w:rFonts w:ascii="Symbol" w:hAnsi="Symbol" w:hint="default"/>
+      </w:rPr>
+    </w:lvl>
+    <w:lvl w:ilvl="7" w:tplc="04090003" w:tentative="1">
+      <w:start w:val="1"/>
+      <w:numFmt w:val="bullet"/>
+      <w:lvlText w:val="o"/>
+      <w:lvlJc w:val="left"/>
+      <w:pPr>
+        <w:ind w:left="5760" w:hanging="360"/>
+      </w:pPr>
+      <w:rPr>
+        <w:rFonts w:ascii="Courier New" w:hAnsi="Courier New" w:cs="Courier New" w:hint="default"/>
+      </w:rPr>
+    </w:lvl>
+    <w:lvl w:ilvl="8" w:tplc="04090005" w:tentative="1">
+      <w:start w:val="1"/>
+      <w:numFmt w:val="bullet"/>
+      <w:lvlText w:val=""/>
+      <w:lvlJc w:val="left"/>
+      <w:pPr>
+        <w:ind w:left="6480" w:hanging="360"/>
+      </w:pPr>
+      <w:rPr>
+        <w:rFonts w:ascii="Wingdings" w:hAnsi="Wingdings" w:hint="default"/>
+      </w:rPr>
+    </w:lvl>
+  </w:abstractNum>
+  <w:num w:numId="1" w16cid:durableId="222760552">
+    <w:abstractNumId w:val="0"/>
+  </w:num>
+</w:numbering>
 </file>
 
 <file path=word/styles.xml><?xml version="1.0" encoding="utf-8"?>
@@ -5647,6 +6941,17 @@
       <w:lang w:val="en-CA" w:eastAsia="en-CA"/>
     </w:rPr>
   </w:style>
+  <w:style w:type="paragraph" w:styleId="ListParagraph">
+    <w:name w:val="List Paragraph"/>
+    <w:basedOn w:val="Normal"/>
+    <w:uiPriority w:val="34"/>
+    <w:qFormat/>
+    <w:rsid w:val="005B01CA"/>
+    <w:pPr>
+      <w:ind w:left="720"/>
+      <w:contextualSpacing/>
+    </w:pPr>
+  </w:style>
 </w:styles>
 </file>
 
@@ -5840,12 +7145,33 @@
     <w:pitch w:val="variable"/>
     <w:sig w:usb0="E4002EFF" w:usb1="C200247B" w:usb2="00000009" w:usb3="00000000" w:csb0="000001FF" w:csb1="00000000"/>
   </w:font>
+  <w:font w:name="Courier New">
+    <w:panose1 w:val="02070309020205020404"/>
+    <w:charset w:val="00"/>
+    <w:family w:val="modern"/>
+    <w:pitch w:val="fixed"/>
+    <w:sig w:usb0="E0002EFF" w:usb1="C0007843" w:usb2="00000009" w:usb3="00000000" w:csb0="000001FF" w:csb1="00000000"/>
+  </w:font>
   <w:font w:name="Times New Roman">
     <w:panose1 w:val="02020603050405020304"/>
     <w:charset w:val="00"/>
     <w:family w:val="roman"/>
     <w:pitch w:val="variable"/>
     <w:sig w:usb0="E0002EFF" w:usb1="C000785B" w:usb2="00000009" w:usb3="00000000" w:csb0="000001FF" w:csb1="00000000"/>
+  </w:font>
+  <w:font w:name="Wingdings">
+    <w:panose1 w:val="05000000000000000000"/>
+    <w:charset w:val="02"/>
+    <w:family w:val="auto"/>
+    <w:pitch w:val="variable"/>
+    <w:sig w:usb0="00000000" w:usb1="10000000" w:usb2="00000000" w:usb3="00000000" w:csb0="80000000" w:csb1="00000000"/>
+  </w:font>
+  <w:font w:name="Symbol">
+    <w:panose1 w:val="05050102010706020507"/>
+    <w:charset w:val="02"/>
+    <w:family w:val="roman"/>
+    <w:pitch w:val="variable"/>
+    <w:sig w:usb0="00000000" w:usb1="10000000" w:usb2="00000000" w:usb3="00000000" w:csb0="80000000" w:csb1="00000000"/>
   </w:font>
   <w:font w:name="Arial">
     <w:panose1 w:val="020B0604020202020204"/>
@@ -5908,6 +7234,7 @@
   <w:rsids>
     <w:rsidRoot w:val="00C85E9F"/>
     <w:rsid w:val="0000714E"/>
+    <w:rsid w:val="00065EB2"/>
     <w:rsid w:val="000C2658"/>
     <w:rsid w:val="000F34D5"/>
     <w:rsid w:val="001147EA"/>
@@ -5925,14 +7252,17 @@
     <w:rsid w:val="006120B2"/>
     <w:rsid w:val="0069118B"/>
     <w:rsid w:val="007A04C5"/>
+    <w:rsid w:val="007F57D6"/>
     <w:rsid w:val="008B7822"/>
     <w:rsid w:val="00913323"/>
+    <w:rsid w:val="0091508E"/>
     <w:rsid w:val="009765B0"/>
     <w:rsid w:val="00A41503"/>
     <w:rsid w:val="00B2664F"/>
     <w:rsid w:val="00B83D72"/>
     <w:rsid w:val="00C175DB"/>
     <w:rsid w:val="00C85E9F"/>
+    <w:rsid w:val="00CF4E29"/>
     <w:rsid w:val="00D11DF0"/>
     <w:rsid w:val="00D72A50"/>
     <w:rsid w:val="00E23397"/>

</xml_diff>